<commit_message>
Visitor: Problem and code
</commit_message>
<xml_diff>
--- a/Trabajo 3_solución.docx
+++ b/Trabajo 3_solución.docx
@@ -577,10 +577,416 @@
     </w:p>
     <w:p>
       <w:pPr>
-        <w:rPr>
-          <w:rFonts w:ascii="Arial" w:hAnsi="Arial" w:cs="Arial"/>
-          <w:b/>
-          <w:bCs/>
+        <w:pStyle w:val="Prrafodelista"/>
+        <w:rPr>
+          <w:rFonts w:ascii="Arial" w:hAnsi="Arial" w:cs="Arial"/>
+          <w:b/>
+          <w:bCs/>
+        </w:rPr>
+      </w:pPr>
+    </w:p>
+    <w:p>
+      <w:pPr>
+        <w:ind w:left="360"/>
+        <w:rPr>
+          <w:rFonts w:ascii="Arial" w:hAnsi="Arial" w:cs="Arial"/>
+          <w:b/>
+          <w:bCs/>
+          <w:lang w:val="es-ES"/>
+        </w:rPr>
+      </w:pPr>
+      <w:r>
+        <w:rPr>
+          <w:rFonts w:ascii="Arial" w:hAnsi="Arial" w:cs="Arial"/>
+          <w:b/>
+          <w:bCs/>
+          <w:lang w:val="es-ES"/>
+        </w:rPr>
+        <w:t>Problema cotidiano y solución con el patrón visitante</w:t>
+      </w:r>
+    </w:p>
+    <w:p>
+      <w:pPr>
+        <w:ind w:left="360"/>
+        <w:rPr>
+          <w:rFonts w:ascii="Arial" w:hAnsi="Arial" w:cs="Arial"/>
+          <w:b/>
+          <w:bCs/>
+          <w:lang w:val="es-ES"/>
+        </w:rPr>
+      </w:pPr>
+      <w:r>
+        <w:rPr>
+          <w:rFonts w:ascii="Arial" w:hAnsi="Arial" w:cs="Arial"/>
+          <w:b/>
+          <w:bCs/>
+          <w:lang w:val="es-ES"/>
+        </w:rPr>
+        <w:t>Problema:</w:t>
+      </w:r>
+    </w:p>
+    <w:p>
+      <w:pPr>
+        <w:ind w:left="360"/>
+        <w:rPr>
+          <w:rFonts w:ascii="Arial" w:hAnsi="Arial" w:cs="Arial"/>
+          <w:lang w:val="es-ES"/>
+        </w:rPr>
+      </w:pPr>
+      <w:r>
+        <w:rPr>
+          <w:rFonts w:ascii="Arial" w:hAnsi="Arial" w:cs="Arial"/>
+          <w:lang w:val="es-ES"/>
+        </w:rPr>
+        <w:t>Un programa de gestión de documentos maneja diferentes tipos de archivos (PDF, Word, Excel, imágenes) y necesita realizar múltiples operaciones con ellos (imprimir, exportar, validar, comprimir) sin modificar las clases de los archivos cuando se añaden nuevas operaciones.</w:t>
+      </w:r>
+    </w:p>
+    <w:p>
+      <w:pPr>
+        <w:ind w:left="360"/>
+        <w:rPr>
+          <w:rFonts w:ascii="Arial" w:hAnsi="Arial" w:cs="Arial"/>
+          <w:b/>
+          <w:bCs/>
+          <w:lang w:val="es-ES"/>
+        </w:rPr>
+      </w:pPr>
+      <w:r>
+        <w:rPr>
+          <w:rFonts w:ascii="Arial" w:hAnsi="Arial" w:cs="Arial"/>
+          <w:b/>
+          <w:bCs/>
+          <w:lang w:val="es-ES"/>
+        </w:rPr>
+        <w:t>Solución:</w:t>
+      </w:r>
+    </w:p>
+    <w:p>
+      <w:pPr>
+        <w:ind w:left="360"/>
+        <w:rPr>
+          <w:rFonts w:ascii="Arial" w:hAnsi="Arial" w:cs="Arial"/>
+          <w:lang w:val="es-ES"/>
+        </w:rPr>
+      </w:pPr>
+      <w:r>
+        <w:rPr>
+          <w:rFonts w:ascii="Arial" w:hAnsi="Arial" w:cs="Arial"/>
+          <w:lang w:val="es-ES"/>
+        </w:rPr>
+        <w:t xml:space="preserve">Se implementa el patrón </w:t>
+      </w:r>
+      <w:proofErr w:type="spellStart"/>
+      <w:r>
+        <w:rPr>
+          <w:rFonts w:ascii="Arial" w:hAnsi="Arial" w:cs="Arial"/>
+          <w:lang w:val="es-ES"/>
+        </w:rPr>
+        <w:t>Visitor</w:t>
+      </w:r>
+      <w:proofErr w:type="spellEnd"/>
+      <w:r>
+        <w:rPr>
+          <w:rFonts w:ascii="Arial" w:hAnsi="Arial" w:cs="Arial"/>
+          <w:lang w:val="es-ES"/>
+        </w:rPr>
+        <w:t xml:space="preserve"> donde:</w:t>
+      </w:r>
+    </w:p>
+    <w:p>
+      <w:pPr>
+        <w:numPr>
+          <w:ilvl w:val="0"/>
+          <w:numId w:val="12"/>
+        </w:numPr>
+        <w:rPr>
+          <w:rFonts w:ascii="Arial" w:hAnsi="Arial" w:cs="Arial"/>
+          <w:lang w:val="es-ES"/>
+        </w:rPr>
+      </w:pPr>
+      <w:r>
+        <w:rPr>
+          <w:rFonts w:ascii="Arial" w:hAnsi="Arial" w:cs="Arial"/>
+          <w:lang w:val="es-ES"/>
+        </w:rPr>
+        <w:t>Los diferentes tipos de archivo son los "Elementos" (clases concretas que no cambiarán)</w:t>
+      </w:r>
+    </w:p>
+    <w:p>
+      <w:pPr>
+        <w:numPr>
+          <w:ilvl w:val="0"/>
+          <w:numId w:val="12"/>
+        </w:numPr>
+        <w:rPr>
+          <w:rFonts w:ascii="Arial" w:hAnsi="Arial" w:cs="Arial"/>
+          <w:lang w:val="es-ES"/>
+        </w:rPr>
+      </w:pPr>
+      <w:proofErr w:type="gramStart"/>
+      <w:r>
+        <w:rPr>
+          <w:rFonts w:ascii="Arial" w:hAnsi="Arial" w:cs="Arial"/>
+          <w:lang w:val="es-ES"/>
+        </w:rPr>
+        <w:t>Las operaciones a realizar</w:t>
+      </w:r>
+      <w:proofErr w:type="gramEnd"/>
+      <w:r>
+        <w:rPr>
+          <w:rFonts w:ascii="Arial" w:hAnsi="Arial" w:cs="Arial"/>
+          <w:lang w:val="es-ES"/>
+        </w:rPr>
+        <w:t xml:space="preserve"> son los "Visitantes" (imprimir, exportar, validar)</w:t>
+      </w:r>
+    </w:p>
+    <w:p>
+      <w:pPr>
+        <w:numPr>
+          <w:ilvl w:val="0"/>
+          <w:numId w:val="12"/>
+        </w:numPr>
+        <w:rPr>
+          <w:rFonts w:ascii="Arial" w:hAnsi="Arial" w:cs="Arial"/>
+          <w:lang w:val="es-ES"/>
+        </w:rPr>
+      </w:pPr>
+      <w:r>
+        <w:rPr>
+          <w:rFonts w:ascii="Arial" w:hAnsi="Arial" w:cs="Arial"/>
+          <w:lang w:val="es-ES"/>
+        </w:rPr>
+        <w:t>Cada visitante implementa su lógica específica para cada tipo de archivo</w:t>
+      </w:r>
+    </w:p>
+    <w:p>
+      <w:pPr>
+        <w:numPr>
+          <w:ilvl w:val="0"/>
+          <w:numId w:val="12"/>
+        </w:numPr>
+        <w:rPr>
+          <w:rFonts w:ascii="Arial" w:hAnsi="Arial" w:cs="Arial"/>
+          <w:lang w:val="es-ES"/>
+        </w:rPr>
+      </w:pPr>
+      <w:r>
+        <w:rPr>
+          <w:rFonts w:ascii="Arial" w:hAnsi="Arial" w:cs="Arial"/>
+          <w:lang w:val="es-ES"/>
+        </w:rPr>
+        <w:t>Se pueden añadir nuevas operaciones (como cifrar o analizar) creando nuevos visitantes sin modificar las clases de los archivos</w:t>
+      </w:r>
+    </w:p>
+    <w:p>
+      <w:pPr>
+        <w:numPr>
+          <w:ilvl w:val="0"/>
+          <w:numId w:val="12"/>
+        </w:numPr>
+        <w:rPr>
+          <w:rFonts w:ascii="Arial" w:hAnsi="Arial" w:cs="Arial"/>
+          <w:lang w:val="es-ES"/>
+        </w:rPr>
+      </w:pPr>
+      <w:r>
+        <w:rPr>
+          <w:rFonts w:ascii="Arial" w:hAnsi="Arial" w:cs="Arial"/>
+          <w:lang w:val="es-ES"/>
+        </w:rPr>
+        <w:t>El sistema puede aplicar cualquier operación a una estructura de archivos heterogénea sin usar condicionales por cada tipo</w:t>
+      </w:r>
+    </w:p>
+    <w:p>
+      <w:pPr>
+        <w:ind w:left="360"/>
+        <w:rPr>
+          <w:rFonts w:ascii="Arial" w:hAnsi="Arial" w:cs="Arial"/>
+          <w:lang w:val="es-ES"/>
+        </w:rPr>
+      </w:pPr>
+      <w:r>
+        <w:rPr>
+          <w:rFonts w:ascii="Arial" w:hAnsi="Arial" w:cs="Arial"/>
+          <w:lang w:val="es-ES"/>
+        </w:rPr>
+        <w:t>Esta implementación separa claramente las operaciones de los objetos sobre los que actúan, permitiendo añadir nuevas funcionalidades sin modificar las clases existentes de los archivos.</w:t>
+      </w:r>
+    </w:p>
+    <w:p>
+      <w:pPr>
+        <w:ind w:left="360"/>
+        <w:rPr>
+          <w:rFonts w:ascii="Arial" w:hAnsi="Arial" w:cs="Arial"/>
+          <w:lang w:val="es-ES"/>
+        </w:rPr>
+      </w:pPr>
+    </w:p>
+    <w:p>
+      <w:pPr>
+        <w:ind w:left="360"/>
+        <w:rPr>
+          <w:rFonts w:ascii="Arial" w:hAnsi="Arial" w:cs="Arial"/>
+          <w:lang w:val="es-ES"/>
+        </w:rPr>
+      </w:pPr>
+    </w:p>
+    <w:p>
+      <w:pPr>
+        <w:ind w:left="360"/>
+        <w:rPr>
+          <w:rFonts w:ascii="Arial" w:hAnsi="Arial" w:cs="Arial"/>
+          <w:b/>
+          <w:bCs/>
+          <w:lang w:val="es-ES"/>
+        </w:rPr>
+      </w:pPr>
+      <w:r>
+        <w:rPr>
+          <w:rFonts w:ascii="Arial" w:hAnsi="Arial" w:cs="Arial"/>
+          <w:b/>
+          <w:bCs/>
+          <w:lang w:val="es-ES"/>
+        </w:rPr>
+        <w:lastRenderedPageBreak/>
+        <w:t>Problemas del enfoque estándar:</w:t>
+      </w:r>
+    </w:p>
+    <w:p>
+      <w:pPr>
+        <w:numPr>
+          <w:ilvl w:val="0"/>
+          <w:numId w:val="14"/>
+        </w:numPr>
+        <w:rPr>
+          <w:rFonts w:ascii="Arial" w:hAnsi="Arial" w:cs="Arial"/>
+          <w:lang w:val="es-ES"/>
+        </w:rPr>
+      </w:pPr>
+      <w:r>
+        <w:rPr>
+          <w:rFonts w:ascii="Arial" w:hAnsi="Arial" w:cs="Arial"/>
+          <w:lang w:val="es-ES"/>
+        </w:rPr>
+        <w:t>Problemas de extensibilidad: Si necesitamos añadir una nueva operación (como cifrar), debemos modificar TODAS las clases existentes (PDF, Excel, Word, etc.) para añadir el nuevo método.</w:t>
+      </w:r>
+    </w:p>
+    <w:p>
+      <w:pPr>
+        <w:numPr>
+          <w:ilvl w:val="0"/>
+          <w:numId w:val="14"/>
+        </w:numPr>
+        <w:rPr>
+          <w:rFonts w:ascii="Arial" w:hAnsi="Arial" w:cs="Arial"/>
+          <w:lang w:val="es-ES"/>
+        </w:rPr>
+      </w:pPr>
+      <w:r>
+        <w:rPr>
+          <w:rFonts w:ascii="Arial" w:hAnsi="Arial" w:cs="Arial"/>
+          <w:lang w:val="es-ES"/>
+        </w:rPr>
+        <w:t>Violación del principio Open/</w:t>
+      </w:r>
+      <w:proofErr w:type="spellStart"/>
+      <w:r>
+        <w:rPr>
+          <w:rFonts w:ascii="Arial" w:hAnsi="Arial" w:cs="Arial"/>
+          <w:lang w:val="es-ES"/>
+        </w:rPr>
+        <w:t>Closed</w:t>
+      </w:r>
+      <w:proofErr w:type="spellEnd"/>
+      <w:r>
+        <w:rPr>
+          <w:rFonts w:ascii="Arial" w:hAnsi="Arial" w:cs="Arial"/>
+          <w:lang w:val="es-ES"/>
+        </w:rPr>
+        <w:t>: Las clases no están "cerradas para modificación" ya que cada nueva funcionalidad requiere cambiar todas las clases existentes.</w:t>
+      </w:r>
+    </w:p>
+    <w:p>
+      <w:pPr>
+        <w:numPr>
+          <w:ilvl w:val="0"/>
+          <w:numId w:val="14"/>
+        </w:numPr>
+        <w:rPr>
+          <w:rFonts w:ascii="Arial" w:hAnsi="Arial" w:cs="Arial"/>
+          <w:lang w:val="es-ES"/>
+        </w:rPr>
+      </w:pPr>
+      <w:r>
+        <w:rPr>
+          <w:rFonts w:ascii="Arial" w:hAnsi="Arial" w:cs="Arial"/>
+          <w:lang w:val="es-ES"/>
+        </w:rPr>
+        <w:t>Código disperso: La lógica relacionada con una operación (como imprimir) está dispersa en múltiples clases, lo que dificulta su mantenimiento.</w:t>
+      </w:r>
+    </w:p>
+    <w:p>
+      <w:pPr>
+        <w:numPr>
+          <w:ilvl w:val="0"/>
+          <w:numId w:val="14"/>
+        </w:numPr>
+        <w:rPr>
+          <w:rFonts w:ascii="Arial" w:hAnsi="Arial" w:cs="Arial"/>
+          <w:lang w:val="es-ES"/>
+        </w:rPr>
+      </w:pPr>
+      <w:r>
+        <w:rPr>
+          <w:rFonts w:ascii="Arial" w:hAnsi="Arial" w:cs="Arial"/>
+          <w:lang w:val="es-ES"/>
+        </w:rPr>
+        <w:t>Cohesión baja: Cada clase contiene código para muchas operaciones diferentes, cuando lo ideal sería agrupar el código relacionado.</w:t>
+      </w:r>
+    </w:p>
+    <w:p>
+      <w:pPr>
+        <w:numPr>
+          <w:ilvl w:val="0"/>
+          <w:numId w:val="14"/>
+        </w:numPr>
+        <w:rPr>
+          <w:rFonts w:ascii="Arial" w:hAnsi="Arial" w:cs="Arial"/>
+          <w:lang w:val="es-ES"/>
+        </w:rPr>
+      </w:pPr>
+      <w:r>
+        <w:rPr>
+          <w:rFonts w:ascii="Arial" w:hAnsi="Arial" w:cs="Arial"/>
+          <w:lang w:val="es-ES"/>
+        </w:rPr>
+        <w:t>Difícil reutilización: Es complicado reutilizar la lógica de una operación específica en otro contexto.</w:t>
+      </w:r>
+    </w:p>
+    <w:p>
+      <w:pPr>
+        <w:ind w:left="360"/>
+        <w:rPr>
+          <w:rFonts w:ascii="Arial" w:hAnsi="Arial" w:cs="Arial"/>
+          <w:lang w:val="es-ES"/>
+        </w:rPr>
+      </w:pPr>
+    </w:p>
+    <w:p>
+      <w:pPr>
+        <w:ind w:left="360"/>
+        <w:rPr>
+          <w:rFonts w:ascii="Arial" w:hAnsi="Arial" w:cs="Arial"/>
+          <w:lang w:val="es-ES"/>
+        </w:rPr>
+      </w:pPr>
+    </w:p>
+    <w:p>
+      <w:pPr>
+        <w:ind w:left="360"/>
+        <w:rPr>
+          <w:rFonts w:ascii="Arial" w:hAnsi="Arial" w:cs="Arial"/>
+          <w:lang w:val="es-ES"/>
         </w:rPr>
       </w:pPr>
     </w:p>
@@ -792,6 +1198,606 @@
           <w:bCs/>
         </w:rPr>
         <w:t>:</w:t>
+      </w:r>
+    </w:p>
+    <w:p>
+      <w:pPr>
+        <w:ind w:left="708"/>
+        <w:rPr>
+          <w:rFonts w:ascii="Arial" w:hAnsi="Arial" w:cs="Arial"/>
+          <w:b/>
+          <w:bCs/>
+          <w:lang w:val="es-ES"/>
+        </w:rPr>
+      </w:pPr>
+      <w:r>
+        <w:rPr>
+          <w:rFonts w:ascii="Arial" w:hAnsi="Arial" w:cs="Arial"/>
+          <w:b/>
+          <w:bCs/>
+          <w:lang w:val="es-ES"/>
+        </w:rPr>
+        <w:t>Estructura del patrón</w:t>
+      </w:r>
+    </w:p>
+    <w:p>
+      <w:pPr>
+        <w:ind w:left="708"/>
+        <w:rPr>
+          <w:rFonts w:ascii="Arial" w:hAnsi="Arial" w:cs="Arial"/>
+          <w:lang w:val="es-ES"/>
+        </w:rPr>
+      </w:pPr>
+      <w:r>
+        <w:rPr>
+          <w:rFonts w:ascii="Arial" w:hAnsi="Arial" w:cs="Arial"/>
+          <w:lang w:val="es-ES"/>
+        </w:rPr>
+        <w:t xml:space="preserve">El patrón </w:t>
+      </w:r>
+      <w:proofErr w:type="spellStart"/>
+      <w:r>
+        <w:rPr>
+          <w:rFonts w:ascii="Arial" w:hAnsi="Arial" w:cs="Arial"/>
+          <w:lang w:val="es-ES"/>
+        </w:rPr>
+        <w:t>Visitor</w:t>
+      </w:r>
+      <w:proofErr w:type="spellEnd"/>
+      <w:r>
+        <w:rPr>
+          <w:rFonts w:ascii="Arial" w:hAnsi="Arial" w:cs="Arial"/>
+          <w:lang w:val="es-ES"/>
+        </w:rPr>
+        <w:t xml:space="preserve"> consta de cuatro elementos principales:</w:t>
+      </w:r>
+    </w:p>
+    <w:p>
+      <w:pPr>
+        <w:numPr>
+          <w:ilvl w:val="0"/>
+          <w:numId w:val="15"/>
+        </w:numPr>
+        <w:tabs>
+          <w:tab w:val="clear" w:pos="720"/>
+          <w:tab w:val="num" w:pos="1428"/>
+        </w:tabs>
+        <w:ind w:left="1428"/>
+        <w:rPr>
+          <w:rFonts w:ascii="Arial" w:hAnsi="Arial" w:cs="Arial"/>
+          <w:lang w:val="es-ES"/>
+        </w:rPr>
+      </w:pPr>
+      <w:r>
+        <w:rPr>
+          <w:rFonts w:ascii="Arial" w:hAnsi="Arial" w:cs="Arial"/>
+          <w:b/>
+          <w:bCs/>
+          <w:lang w:val="es-ES"/>
+        </w:rPr>
+        <w:lastRenderedPageBreak/>
+        <w:t>Interfaz Elemento (Archivo)</w:t>
+      </w:r>
+      <w:r>
+        <w:rPr>
+          <w:rFonts w:ascii="Arial" w:hAnsi="Arial" w:cs="Arial"/>
+          <w:lang w:val="es-ES"/>
+        </w:rPr>
+        <w:t xml:space="preserve">: Define la operación </w:t>
+      </w:r>
+      <w:proofErr w:type="gramStart"/>
+      <w:r>
+        <w:rPr>
+          <w:rFonts w:ascii="Arial" w:hAnsi="Arial" w:cs="Arial"/>
+          <w:lang w:val="es-ES"/>
+        </w:rPr>
+        <w:t>aceptar(</w:t>
+      </w:r>
+      <w:proofErr w:type="gramEnd"/>
+      <w:r>
+        <w:rPr>
+          <w:rFonts w:ascii="Arial" w:hAnsi="Arial" w:cs="Arial"/>
+          <w:lang w:val="es-ES"/>
+        </w:rPr>
+        <w:t>) que permite a los visitantes procesar el elemento.</w:t>
+      </w:r>
+    </w:p>
+    <w:p>
+      <w:pPr>
+        <w:numPr>
+          <w:ilvl w:val="0"/>
+          <w:numId w:val="15"/>
+        </w:numPr>
+        <w:tabs>
+          <w:tab w:val="clear" w:pos="720"/>
+          <w:tab w:val="num" w:pos="1428"/>
+        </w:tabs>
+        <w:ind w:left="1428"/>
+        <w:rPr>
+          <w:rFonts w:ascii="Arial" w:hAnsi="Arial" w:cs="Arial"/>
+          <w:lang w:val="es-ES"/>
+        </w:rPr>
+      </w:pPr>
+      <w:r>
+        <w:rPr>
+          <w:rFonts w:ascii="Arial" w:hAnsi="Arial" w:cs="Arial"/>
+          <w:b/>
+          <w:bCs/>
+          <w:lang w:val="es-ES"/>
+        </w:rPr>
+        <w:t>Elementos Concretos (PDF, Excel, Word)</w:t>
+      </w:r>
+      <w:r>
+        <w:rPr>
+          <w:rFonts w:ascii="Arial" w:hAnsi="Arial" w:cs="Arial"/>
+          <w:lang w:val="es-ES"/>
+        </w:rPr>
+        <w:t>: Implementan la interfaz Archivo y contienen los datos específicos de cada tipo de documento.</w:t>
+      </w:r>
+    </w:p>
+    <w:p>
+      <w:pPr>
+        <w:numPr>
+          <w:ilvl w:val="0"/>
+          <w:numId w:val="15"/>
+        </w:numPr>
+        <w:tabs>
+          <w:tab w:val="clear" w:pos="720"/>
+          <w:tab w:val="num" w:pos="1428"/>
+        </w:tabs>
+        <w:ind w:left="1428"/>
+        <w:rPr>
+          <w:rFonts w:ascii="Arial" w:hAnsi="Arial" w:cs="Arial"/>
+          <w:lang w:val="es-ES"/>
+        </w:rPr>
+      </w:pPr>
+      <w:r>
+        <w:rPr>
+          <w:rFonts w:ascii="Arial" w:hAnsi="Arial" w:cs="Arial"/>
+          <w:b/>
+          <w:bCs/>
+          <w:lang w:val="es-ES"/>
+        </w:rPr>
+        <w:t>Interfaz Visitante (</w:t>
+      </w:r>
+      <w:proofErr w:type="spellStart"/>
+      <w:r>
+        <w:rPr>
+          <w:rFonts w:ascii="Arial" w:hAnsi="Arial" w:cs="Arial"/>
+          <w:b/>
+          <w:bCs/>
+          <w:lang w:val="es-ES"/>
+        </w:rPr>
+        <w:t>OperacionArchivo</w:t>
+      </w:r>
+      <w:proofErr w:type="spellEnd"/>
+      <w:r>
+        <w:rPr>
+          <w:rFonts w:ascii="Arial" w:hAnsi="Arial" w:cs="Arial"/>
+          <w:b/>
+          <w:bCs/>
+          <w:lang w:val="es-ES"/>
+        </w:rPr>
+        <w:t>)</w:t>
+      </w:r>
+      <w:r>
+        <w:rPr>
+          <w:rFonts w:ascii="Arial" w:hAnsi="Arial" w:cs="Arial"/>
+          <w:lang w:val="es-ES"/>
+        </w:rPr>
+        <w:t xml:space="preserve">: Define métodos </w:t>
+      </w:r>
+      <w:proofErr w:type="gramStart"/>
+      <w:r>
+        <w:rPr>
+          <w:rFonts w:ascii="Arial" w:hAnsi="Arial" w:cs="Arial"/>
+          <w:lang w:val="es-ES"/>
+        </w:rPr>
+        <w:t>visitar(</w:t>
+      </w:r>
+      <w:proofErr w:type="gramEnd"/>
+      <w:r>
+        <w:rPr>
+          <w:rFonts w:ascii="Arial" w:hAnsi="Arial" w:cs="Arial"/>
+          <w:lang w:val="es-ES"/>
+        </w:rPr>
+        <w:t>) específicos para cada tipo de elemento.</w:t>
+      </w:r>
+    </w:p>
+    <w:p>
+      <w:pPr>
+        <w:numPr>
+          <w:ilvl w:val="0"/>
+          <w:numId w:val="15"/>
+        </w:numPr>
+        <w:tabs>
+          <w:tab w:val="clear" w:pos="720"/>
+          <w:tab w:val="num" w:pos="1428"/>
+        </w:tabs>
+        <w:ind w:left="1428"/>
+        <w:rPr>
+          <w:rFonts w:ascii="Arial" w:hAnsi="Arial" w:cs="Arial"/>
+          <w:lang w:val="es-ES"/>
+        </w:rPr>
+      </w:pPr>
+      <w:r>
+        <w:rPr>
+          <w:rFonts w:ascii="Arial" w:hAnsi="Arial" w:cs="Arial"/>
+          <w:b/>
+          <w:bCs/>
+          <w:lang w:val="es-ES"/>
+        </w:rPr>
+        <w:t>Visitantes Concretos (</w:t>
+      </w:r>
+      <w:proofErr w:type="spellStart"/>
+      <w:r>
+        <w:rPr>
+          <w:rFonts w:ascii="Arial" w:hAnsi="Arial" w:cs="Arial"/>
+          <w:b/>
+          <w:bCs/>
+          <w:lang w:val="es-ES"/>
+        </w:rPr>
+        <w:t>OperacionImprimir</w:t>
+      </w:r>
+      <w:proofErr w:type="spellEnd"/>
+      <w:r>
+        <w:rPr>
+          <w:rFonts w:ascii="Arial" w:hAnsi="Arial" w:cs="Arial"/>
+          <w:b/>
+          <w:bCs/>
+          <w:lang w:val="es-ES"/>
+        </w:rPr>
+        <w:t xml:space="preserve">, </w:t>
+      </w:r>
+      <w:proofErr w:type="spellStart"/>
+      <w:r>
+        <w:rPr>
+          <w:rFonts w:ascii="Arial" w:hAnsi="Arial" w:cs="Arial"/>
+          <w:b/>
+          <w:bCs/>
+          <w:lang w:val="es-ES"/>
+        </w:rPr>
+        <w:t>OperacionExportar</w:t>
+      </w:r>
+      <w:proofErr w:type="spellEnd"/>
+      <w:r>
+        <w:rPr>
+          <w:rFonts w:ascii="Arial" w:hAnsi="Arial" w:cs="Arial"/>
+          <w:b/>
+          <w:bCs/>
+          <w:lang w:val="es-ES"/>
+        </w:rPr>
+        <w:t>, etc.)</w:t>
+      </w:r>
+      <w:r>
+        <w:rPr>
+          <w:rFonts w:ascii="Arial" w:hAnsi="Arial" w:cs="Arial"/>
+          <w:lang w:val="es-ES"/>
+        </w:rPr>
+        <w:t>: Implementan la interfaz Visitante con operaciones específicas para cada tipo de elemento.</w:t>
+      </w:r>
+    </w:p>
+    <w:p>
+      <w:pPr>
+        <w:ind w:left="708"/>
+        <w:rPr>
+          <w:rFonts w:ascii="Arial" w:hAnsi="Arial" w:cs="Arial"/>
+          <w:b/>
+          <w:bCs/>
+          <w:lang w:val="es-ES"/>
+        </w:rPr>
+      </w:pPr>
+      <w:r>
+        <w:rPr>
+          <w:rFonts w:ascii="Arial" w:hAnsi="Arial" w:cs="Arial"/>
+          <w:b/>
+          <w:bCs/>
+          <w:lang w:val="es-ES"/>
+        </w:rPr>
+        <w:t>Beneficios clave demostrados</w:t>
+      </w:r>
+    </w:p>
+    <w:p>
+      <w:pPr>
+        <w:numPr>
+          <w:ilvl w:val="0"/>
+          <w:numId w:val="16"/>
+        </w:numPr>
+        <w:tabs>
+          <w:tab w:val="clear" w:pos="720"/>
+          <w:tab w:val="num" w:pos="1428"/>
+        </w:tabs>
+        <w:ind w:left="1428"/>
+        <w:rPr>
+          <w:rFonts w:ascii="Arial" w:hAnsi="Arial" w:cs="Arial"/>
+          <w:lang w:val="es-ES"/>
+        </w:rPr>
+      </w:pPr>
+      <w:r>
+        <w:rPr>
+          <w:rFonts w:ascii="Arial" w:hAnsi="Arial" w:cs="Arial"/>
+          <w:b/>
+          <w:bCs/>
+          <w:lang w:val="es-ES"/>
+        </w:rPr>
+        <w:t>Separación de responsabilidades</w:t>
+      </w:r>
+      <w:r>
+        <w:rPr>
+          <w:rFonts w:ascii="Arial" w:hAnsi="Arial" w:cs="Arial"/>
+          <w:lang w:val="es-ES"/>
+        </w:rPr>
+        <w:t>: Las clases de archivos solo contienen datos y la lógica de aceptar visitantes, mientras que las operaciones están en clases separadas.</w:t>
+      </w:r>
+    </w:p>
+    <w:p>
+      <w:pPr>
+        <w:numPr>
+          <w:ilvl w:val="0"/>
+          <w:numId w:val="16"/>
+        </w:numPr>
+        <w:tabs>
+          <w:tab w:val="clear" w:pos="720"/>
+          <w:tab w:val="num" w:pos="1428"/>
+        </w:tabs>
+        <w:ind w:left="1428"/>
+        <w:rPr>
+          <w:rFonts w:ascii="Arial" w:hAnsi="Arial" w:cs="Arial"/>
+          <w:lang w:val="es-ES"/>
+        </w:rPr>
+      </w:pPr>
+      <w:r>
+        <w:rPr>
+          <w:rFonts w:ascii="Arial" w:hAnsi="Arial" w:cs="Arial"/>
+          <w:b/>
+          <w:bCs/>
+          <w:lang w:val="es-ES"/>
+        </w:rPr>
+        <w:t>Extensibilidad flexible</w:t>
+      </w:r>
+      <w:r>
+        <w:rPr>
+          <w:rFonts w:ascii="Arial" w:hAnsi="Arial" w:cs="Arial"/>
+          <w:lang w:val="es-ES"/>
+        </w:rPr>
+        <w:t xml:space="preserve">: Podemos añadir nuevas operaciones (como </w:t>
+      </w:r>
+      <w:proofErr w:type="spellStart"/>
+      <w:r>
+        <w:rPr>
+          <w:rFonts w:ascii="Arial" w:hAnsi="Arial" w:cs="Arial"/>
+          <w:lang w:val="es-ES"/>
+        </w:rPr>
+        <w:t>OperacionBuscarTexto</w:t>
+      </w:r>
+      <w:proofErr w:type="spellEnd"/>
+      <w:r>
+        <w:rPr>
+          <w:rFonts w:ascii="Arial" w:hAnsi="Arial" w:cs="Arial"/>
+          <w:lang w:val="es-ES"/>
+        </w:rPr>
+        <w:t>) sin modificar las clases de archivos existentes.</w:t>
+      </w:r>
+    </w:p>
+    <w:p>
+      <w:pPr>
+        <w:numPr>
+          <w:ilvl w:val="0"/>
+          <w:numId w:val="16"/>
+        </w:numPr>
+        <w:tabs>
+          <w:tab w:val="clear" w:pos="720"/>
+          <w:tab w:val="num" w:pos="1428"/>
+        </w:tabs>
+        <w:ind w:left="1428"/>
+        <w:rPr>
+          <w:rFonts w:ascii="Arial" w:hAnsi="Arial" w:cs="Arial"/>
+          <w:lang w:val="es-ES"/>
+        </w:rPr>
+      </w:pPr>
+      <w:r>
+        <w:rPr>
+          <w:rFonts w:ascii="Arial" w:hAnsi="Arial" w:cs="Arial"/>
+          <w:b/>
+          <w:bCs/>
+          <w:lang w:val="es-ES"/>
+        </w:rPr>
+        <w:t>Código cohesivo</w:t>
+      </w:r>
+      <w:r>
+        <w:rPr>
+          <w:rFonts w:ascii="Arial" w:hAnsi="Arial" w:cs="Arial"/>
+          <w:lang w:val="es-ES"/>
+        </w:rPr>
+        <w:t>: Toda la lógica relacionada con una operación está en una sola clase.</w:t>
+      </w:r>
+    </w:p>
+    <w:p>
+      <w:pPr>
+        <w:ind w:left="708"/>
+        <w:rPr>
+          <w:rFonts w:ascii="Arial" w:hAnsi="Arial" w:cs="Arial"/>
+          <w:b/>
+          <w:bCs/>
+          <w:lang w:val="es-ES"/>
+        </w:rPr>
+      </w:pPr>
+      <w:r>
+        <w:rPr>
+          <w:rFonts w:ascii="Arial" w:hAnsi="Arial" w:cs="Arial"/>
+          <w:b/>
+          <w:bCs/>
+          <w:lang w:val="es-ES"/>
+        </w:rPr>
+        <w:t>¿Por qué es mejor que la solución "normal"?</w:t>
+      </w:r>
+    </w:p>
+    <w:p>
+      <w:pPr>
+        <w:ind w:left="708"/>
+        <w:rPr>
+          <w:rFonts w:ascii="Arial" w:hAnsi="Arial" w:cs="Arial"/>
+          <w:lang w:val="es-ES"/>
+        </w:rPr>
+      </w:pPr>
+      <w:r>
+        <w:rPr>
+          <w:rFonts w:ascii="Arial" w:hAnsi="Arial" w:cs="Arial"/>
+          <w:lang w:val="es-ES"/>
+        </w:rPr>
+        <w:t xml:space="preserve">En un enfoque tradicional, tendríamos que añadir métodos como </w:t>
+      </w:r>
+      <w:proofErr w:type="gramStart"/>
+      <w:r>
+        <w:rPr>
+          <w:rFonts w:ascii="Arial" w:hAnsi="Arial" w:cs="Arial"/>
+          <w:lang w:val="es-ES"/>
+        </w:rPr>
+        <w:t>imprimir(</w:t>
+      </w:r>
+      <w:proofErr w:type="gramEnd"/>
+      <w:r>
+        <w:rPr>
+          <w:rFonts w:ascii="Arial" w:hAnsi="Arial" w:cs="Arial"/>
+          <w:lang w:val="es-ES"/>
+        </w:rPr>
+        <w:t xml:space="preserve">), </w:t>
+      </w:r>
+      <w:proofErr w:type="gramStart"/>
+      <w:r>
+        <w:rPr>
+          <w:rFonts w:ascii="Arial" w:hAnsi="Arial" w:cs="Arial"/>
+          <w:lang w:val="es-ES"/>
+        </w:rPr>
+        <w:t>exportar(</w:t>
+      </w:r>
+      <w:proofErr w:type="gramEnd"/>
+      <w:r>
+        <w:rPr>
+          <w:rFonts w:ascii="Arial" w:hAnsi="Arial" w:cs="Arial"/>
+          <w:lang w:val="es-ES"/>
+        </w:rPr>
+        <w:t xml:space="preserve">), </w:t>
+      </w:r>
+      <w:proofErr w:type="gramStart"/>
+      <w:r>
+        <w:rPr>
+          <w:rFonts w:ascii="Arial" w:hAnsi="Arial" w:cs="Arial"/>
+          <w:lang w:val="es-ES"/>
+        </w:rPr>
+        <w:t>validar(</w:t>
+      </w:r>
+      <w:proofErr w:type="gramEnd"/>
+      <w:r>
+        <w:rPr>
+          <w:rFonts w:ascii="Arial" w:hAnsi="Arial" w:cs="Arial"/>
+          <w:lang w:val="es-ES"/>
+        </w:rPr>
+        <w:t>) a cada clase de archivo. Esto presenta varios problemas:</w:t>
+      </w:r>
+    </w:p>
+    <w:p>
+      <w:pPr>
+        <w:numPr>
+          <w:ilvl w:val="0"/>
+          <w:numId w:val="17"/>
+        </w:numPr>
+        <w:tabs>
+          <w:tab w:val="clear" w:pos="720"/>
+          <w:tab w:val="num" w:pos="1428"/>
+        </w:tabs>
+        <w:ind w:left="1428"/>
+        <w:rPr>
+          <w:rFonts w:ascii="Arial" w:hAnsi="Arial" w:cs="Arial"/>
+          <w:lang w:val="es-ES"/>
+        </w:rPr>
+      </w:pPr>
+      <w:r>
+        <w:rPr>
+          <w:rFonts w:ascii="Arial" w:hAnsi="Arial" w:cs="Arial"/>
+          <w:lang w:val="es-ES"/>
+        </w:rPr>
+        <w:t>Cada vez que añadimos una nueva operación, debemos modificar todas las clases de archivos.</w:t>
+      </w:r>
+    </w:p>
+    <w:p>
+      <w:pPr>
+        <w:numPr>
+          <w:ilvl w:val="0"/>
+          <w:numId w:val="17"/>
+        </w:numPr>
+        <w:tabs>
+          <w:tab w:val="clear" w:pos="720"/>
+          <w:tab w:val="num" w:pos="1428"/>
+        </w:tabs>
+        <w:ind w:left="1428"/>
+        <w:rPr>
+          <w:rFonts w:ascii="Arial" w:hAnsi="Arial" w:cs="Arial"/>
+          <w:lang w:val="es-ES"/>
+        </w:rPr>
+      </w:pPr>
+      <w:r>
+        <w:rPr>
+          <w:rFonts w:ascii="Arial" w:hAnsi="Arial" w:cs="Arial"/>
+          <w:lang w:val="es-ES"/>
+        </w:rPr>
+        <w:t>El código relacionado con cada operación queda disperso entre varias clases.</w:t>
+      </w:r>
+    </w:p>
+    <w:p>
+      <w:pPr>
+        <w:numPr>
+          <w:ilvl w:val="0"/>
+          <w:numId w:val="17"/>
+        </w:numPr>
+        <w:tabs>
+          <w:tab w:val="clear" w:pos="720"/>
+          <w:tab w:val="num" w:pos="1428"/>
+        </w:tabs>
+        <w:ind w:left="1428"/>
+        <w:rPr>
+          <w:rFonts w:ascii="Arial" w:hAnsi="Arial" w:cs="Arial"/>
+          <w:lang w:val="es-ES"/>
+        </w:rPr>
+      </w:pPr>
+      <w:r>
+        <w:rPr>
+          <w:rFonts w:ascii="Arial" w:hAnsi="Arial" w:cs="Arial"/>
+          <w:lang w:val="es-ES"/>
+        </w:rPr>
+        <w:t>Las clases de archivos acaban conteniendo mucha lógica no relacionada con su propósito principal.</w:t>
+      </w:r>
+    </w:p>
+    <w:p>
+      <w:pPr>
+        <w:ind w:left="708"/>
+        <w:rPr>
+          <w:rFonts w:ascii="Arial" w:hAnsi="Arial" w:cs="Arial"/>
+          <w:lang w:val="es-ES"/>
+        </w:rPr>
+      </w:pPr>
+      <w:r>
+        <w:rPr>
+          <w:rFonts w:ascii="Arial" w:hAnsi="Arial" w:cs="Arial"/>
+          <w:lang w:val="es-ES"/>
+        </w:rPr>
+        <w:t xml:space="preserve">Con el patrón </w:t>
+      </w:r>
+      <w:proofErr w:type="spellStart"/>
+      <w:r>
+        <w:rPr>
+          <w:rFonts w:ascii="Arial" w:hAnsi="Arial" w:cs="Arial"/>
+          <w:lang w:val="es-ES"/>
+        </w:rPr>
+        <w:t>Visitor</w:t>
+      </w:r>
+      <w:proofErr w:type="spellEnd"/>
+      <w:r>
+        <w:rPr>
+          <w:rFonts w:ascii="Arial" w:hAnsi="Arial" w:cs="Arial"/>
+          <w:lang w:val="es-ES"/>
+        </w:rPr>
+        <w:t>, podemos añadir nuevas operaciones simplemente creando nuevas clases de visitantes, manteniendo las clases de archivos intactas.</w:t>
       </w:r>
     </w:p>
     <w:p>
@@ -1875,6 +2881,119 @@
     </w:lvl>
   </w:abstractNum>
   <w:abstractNum w:abstractNumId="4" w15:restartNumberingAfterBreak="0">
+    <w:nsid w:val="23E41E17"/>
+    <w:multiLevelType w:val="multilevel"/>
+    <w:tmpl w:val="0A1AD328"/>
+    <w:lvl w:ilvl="0">
+      <w:start w:val="1"/>
+      <w:numFmt w:val="decimal"/>
+      <w:lvlText w:val="%1."/>
+      <w:lvlJc w:val="left"/>
+      <w:pPr>
+        <w:tabs>
+          <w:tab w:val="num" w:pos="720"/>
+        </w:tabs>
+        <w:ind w:left="720" w:hanging="360"/>
+      </w:pPr>
+    </w:lvl>
+    <w:lvl w:ilvl="1" w:tentative="1">
+      <w:start w:val="1"/>
+      <w:numFmt w:val="decimal"/>
+      <w:lvlText w:val="%2."/>
+      <w:lvlJc w:val="left"/>
+      <w:pPr>
+        <w:tabs>
+          <w:tab w:val="num" w:pos="1440"/>
+        </w:tabs>
+        <w:ind w:left="1440" w:hanging="360"/>
+      </w:pPr>
+    </w:lvl>
+    <w:lvl w:ilvl="2" w:tentative="1">
+      <w:start w:val="1"/>
+      <w:numFmt w:val="decimal"/>
+      <w:lvlText w:val="%3."/>
+      <w:lvlJc w:val="left"/>
+      <w:pPr>
+        <w:tabs>
+          <w:tab w:val="num" w:pos="2160"/>
+        </w:tabs>
+        <w:ind w:left="2160" w:hanging="360"/>
+      </w:pPr>
+    </w:lvl>
+    <w:lvl w:ilvl="3" w:tentative="1">
+      <w:start w:val="1"/>
+      <w:numFmt w:val="decimal"/>
+      <w:lvlText w:val="%4."/>
+      <w:lvlJc w:val="left"/>
+      <w:pPr>
+        <w:tabs>
+          <w:tab w:val="num" w:pos="2880"/>
+        </w:tabs>
+        <w:ind w:left="2880" w:hanging="360"/>
+      </w:pPr>
+    </w:lvl>
+    <w:lvl w:ilvl="4" w:tentative="1">
+      <w:start w:val="1"/>
+      <w:numFmt w:val="decimal"/>
+      <w:lvlText w:val="%5."/>
+      <w:lvlJc w:val="left"/>
+      <w:pPr>
+        <w:tabs>
+          <w:tab w:val="num" w:pos="3600"/>
+        </w:tabs>
+        <w:ind w:left="3600" w:hanging="360"/>
+      </w:pPr>
+    </w:lvl>
+    <w:lvl w:ilvl="5" w:tentative="1">
+      <w:start w:val="1"/>
+      <w:numFmt w:val="decimal"/>
+      <w:lvlText w:val="%6."/>
+      <w:lvlJc w:val="left"/>
+      <w:pPr>
+        <w:tabs>
+          <w:tab w:val="num" w:pos="4320"/>
+        </w:tabs>
+        <w:ind w:left="4320" w:hanging="360"/>
+      </w:pPr>
+    </w:lvl>
+    <w:lvl w:ilvl="6" w:tentative="1">
+      <w:start w:val="1"/>
+      <w:numFmt w:val="decimal"/>
+      <w:lvlText w:val="%7."/>
+      <w:lvlJc w:val="left"/>
+      <w:pPr>
+        <w:tabs>
+          <w:tab w:val="num" w:pos="5040"/>
+        </w:tabs>
+        <w:ind w:left="5040" w:hanging="360"/>
+      </w:pPr>
+    </w:lvl>
+    <w:lvl w:ilvl="7" w:tentative="1">
+      <w:start w:val="1"/>
+      <w:numFmt w:val="decimal"/>
+      <w:lvlText w:val="%8."/>
+      <w:lvlJc w:val="left"/>
+      <w:pPr>
+        <w:tabs>
+          <w:tab w:val="num" w:pos="5760"/>
+        </w:tabs>
+        <w:ind w:left="5760" w:hanging="360"/>
+      </w:pPr>
+    </w:lvl>
+    <w:lvl w:ilvl="8" w:tentative="1">
+      <w:start w:val="1"/>
+      <w:numFmt w:val="decimal"/>
+      <w:lvlText w:val="%9."/>
+      <w:lvlJc w:val="left"/>
+      <w:pPr>
+        <w:tabs>
+          <w:tab w:val="num" w:pos="6480"/>
+        </w:tabs>
+        <w:ind w:left="6480" w:hanging="360"/>
+      </w:pPr>
+    </w:lvl>
+  </w:abstractNum>
+  <w:abstractNum w:abstractNumId="5" w15:restartNumberingAfterBreak="0">
     <w:nsid w:val="2CF14C94"/>
     <w:multiLevelType w:val="multilevel"/>
     <w:tmpl w:val="27F687DA"/>
@@ -2023,7 +3142,233 @@
       </w:rPr>
     </w:lvl>
   </w:abstractNum>
-  <w:abstractNum w:abstractNumId="5" w15:restartNumberingAfterBreak="0">
+  <w:abstractNum w:abstractNumId="6" w15:restartNumberingAfterBreak="0">
+    <w:nsid w:val="2EE716D9"/>
+    <w:multiLevelType w:val="multilevel"/>
+    <w:tmpl w:val="7BB0874C"/>
+    <w:lvl w:ilvl="0">
+      <w:start w:val="1"/>
+      <w:numFmt w:val="decimal"/>
+      <w:lvlText w:val="%1."/>
+      <w:lvlJc w:val="left"/>
+      <w:pPr>
+        <w:tabs>
+          <w:tab w:val="num" w:pos="720"/>
+        </w:tabs>
+        <w:ind w:left="720" w:hanging="360"/>
+      </w:pPr>
+    </w:lvl>
+    <w:lvl w:ilvl="1" w:tentative="1">
+      <w:start w:val="1"/>
+      <w:numFmt w:val="decimal"/>
+      <w:lvlText w:val="%2."/>
+      <w:lvlJc w:val="left"/>
+      <w:pPr>
+        <w:tabs>
+          <w:tab w:val="num" w:pos="1440"/>
+        </w:tabs>
+        <w:ind w:left="1440" w:hanging="360"/>
+      </w:pPr>
+    </w:lvl>
+    <w:lvl w:ilvl="2" w:tentative="1">
+      <w:start w:val="1"/>
+      <w:numFmt w:val="decimal"/>
+      <w:lvlText w:val="%3."/>
+      <w:lvlJc w:val="left"/>
+      <w:pPr>
+        <w:tabs>
+          <w:tab w:val="num" w:pos="2160"/>
+        </w:tabs>
+        <w:ind w:left="2160" w:hanging="360"/>
+      </w:pPr>
+    </w:lvl>
+    <w:lvl w:ilvl="3" w:tentative="1">
+      <w:start w:val="1"/>
+      <w:numFmt w:val="decimal"/>
+      <w:lvlText w:val="%4."/>
+      <w:lvlJc w:val="left"/>
+      <w:pPr>
+        <w:tabs>
+          <w:tab w:val="num" w:pos="2880"/>
+        </w:tabs>
+        <w:ind w:left="2880" w:hanging="360"/>
+      </w:pPr>
+    </w:lvl>
+    <w:lvl w:ilvl="4" w:tentative="1">
+      <w:start w:val="1"/>
+      <w:numFmt w:val="decimal"/>
+      <w:lvlText w:val="%5."/>
+      <w:lvlJc w:val="left"/>
+      <w:pPr>
+        <w:tabs>
+          <w:tab w:val="num" w:pos="3600"/>
+        </w:tabs>
+        <w:ind w:left="3600" w:hanging="360"/>
+      </w:pPr>
+    </w:lvl>
+    <w:lvl w:ilvl="5" w:tentative="1">
+      <w:start w:val="1"/>
+      <w:numFmt w:val="decimal"/>
+      <w:lvlText w:val="%6."/>
+      <w:lvlJc w:val="left"/>
+      <w:pPr>
+        <w:tabs>
+          <w:tab w:val="num" w:pos="4320"/>
+        </w:tabs>
+        <w:ind w:left="4320" w:hanging="360"/>
+      </w:pPr>
+    </w:lvl>
+    <w:lvl w:ilvl="6" w:tentative="1">
+      <w:start w:val="1"/>
+      <w:numFmt w:val="decimal"/>
+      <w:lvlText w:val="%7."/>
+      <w:lvlJc w:val="left"/>
+      <w:pPr>
+        <w:tabs>
+          <w:tab w:val="num" w:pos="5040"/>
+        </w:tabs>
+        <w:ind w:left="5040" w:hanging="360"/>
+      </w:pPr>
+    </w:lvl>
+    <w:lvl w:ilvl="7" w:tentative="1">
+      <w:start w:val="1"/>
+      <w:numFmt w:val="decimal"/>
+      <w:lvlText w:val="%8."/>
+      <w:lvlJc w:val="left"/>
+      <w:pPr>
+        <w:tabs>
+          <w:tab w:val="num" w:pos="5760"/>
+        </w:tabs>
+        <w:ind w:left="5760" w:hanging="360"/>
+      </w:pPr>
+    </w:lvl>
+    <w:lvl w:ilvl="8" w:tentative="1">
+      <w:start w:val="1"/>
+      <w:numFmt w:val="decimal"/>
+      <w:lvlText w:val="%9."/>
+      <w:lvlJc w:val="left"/>
+      <w:pPr>
+        <w:tabs>
+          <w:tab w:val="num" w:pos="6480"/>
+        </w:tabs>
+        <w:ind w:left="6480" w:hanging="360"/>
+      </w:pPr>
+    </w:lvl>
+  </w:abstractNum>
+  <w:abstractNum w:abstractNumId="7" w15:restartNumberingAfterBreak="0">
+    <w:nsid w:val="3B0C065F"/>
+    <w:multiLevelType w:val="multilevel"/>
+    <w:tmpl w:val="38741296"/>
+    <w:lvl w:ilvl="0">
+      <w:start w:val="1"/>
+      <w:numFmt w:val="decimal"/>
+      <w:lvlText w:val="%1."/>
+      <w:lvlJc w:val="left"/>
+      <w:pPr>
+        <w:tabs>
+          <w:tab w:val="num" w:pos="720"/>
+        </w:tabs>
+        <w:ind w:left="720" w:hanging="360"/>
+      </w:pPr>
+    </w:lvl>
+    <w:lvl w:ilvl="1" w:tentative="1">
+      <w:start w:val="1"/>
+      <w:numFmt w:val="decimal"/>
+      <w:lvlText w:val="%2."/>
+      <w:lvlJc w:val="left"/>
+      <w:pPr>
+        <w:tabs>
+          <w:tab w:val="num" w:pos="1440"/>
+        </w:tabs>
+        <w:ind w:left="1440" w:hanging="360"/>
+      </w:pPr>
+    </w:lvl>
+    <w:lvl w:ilvl="2" w:tentative="1">
+      <w:start w:val="1"/>
+      <w:numFmt w:val="decimal"/>
+      <w:lvlText w:val="%3."/>
+      <w:lvlJc w:val="left"/>
+      <w:pPr>
+        <w:tabs>
+          <w:tab w:val="num" w:pos="2160"/>
+        </w:tabs>
+        <w:ind w:left="2160" w:hanging="360"/>
+      </w:pPr>
+    </w:lvl>
+    <w:lvl w:ilvl="3" w:tentative="1">
+      <w:start w:val="1"/>
+      <w:numFmt w:val="decimal"/>
+      <w:lvlText w:val="%4."/>
+      <w:lvlJc w:val="left"/>
+      <w:pPr>
+        <w:tabs>
+          <w:tab w:val="num" w:pos="2880"/>
+        </w:tabs>
+        <w:ind w:left="2880" w:hanging="360"/>
+      </w:pPr>
+    </w:lvl>
+    <w:lvl w:ilvl="4" w:tentative="1">
+      <w:start w:val="1"/>
+      <w:numFmt w:val="decimal"/>
+      <w:lvlText w:val="%5."/>
+      <w:lvlJc w:val="left"/>
+      <w:pPr>
+        <w:tabs>
+          <w:tab w:val="num" w:pos="3600"/>
+        </w:tabs>
+        <w:ind w:left="3600" w:hanging="360"/>
+      </w:pPr>
+    </w:lvl>
+    <w:lvl w:ilvl="5" w:tentative="1">
+      <w:start w:val="1"/>
+      <w:numFmt w:val="decimal"/>
+      <w:lvlText w:val="%6."/>
+      <w:lvlJc w:val="left"/>
+      <w:pPr>
+        <w:tabs>
+          <w:tab w:val="num" w:pos="4320"/>
+        </w:tabs>
+        <w:ind w:left="4320" w:hanging="360"/>
+      </w:pPr>
+    </w:lvl>
+    <w:lvl w:ilvl="6" w:tentative="1">
+      <w:start w:val="1"/>
+      <w:numFmt w:val="decimal"/>
+      <w:lvlText w:val="%7."/>
+      <w:lvlJc w:val="left"/>
+      <w:pPr>
+        <w:tabs>
+          <w:tab w:val="num" w:pos="5040"/>
+        </w:tabs>
+        <w:ind w:left="5040" w:hanging="360"/>
+      </w:pPr>
+    </w:lvl>
+    <w:lvl w:ilvl="7" w:tentative="1">
+      <w:start w:val="1"/>
+      <w:numFmt w:val="decimal"/>
+      <w:lvlText w:val="%8."/>
+      <w:lvlJc w:val="left"/>
+      <w:pPr>
+        <w:tabs>
+          <w:tab w:val="num" w:pos="5760"/>
+        </w:tabs>
+        <w:ind w:left="5760" w:hanging="360"/>
+      </w:pPr>
+    </w:lvl>
+    <w:lvl w:ilvl="8" w:tentative="1">
+      <w:start w:val="1"/>
+      <w:numFmt w:val="decimal"/>
+      <w:lvlText w:val="%9."/>
+      <w:lvlJc w:val="left"/>
+      <w:pPr>
+        <w:tabs>
+          <w:tab w:val="num" w:pos="6480"/>
+        </w:tabs>
+        <w:ind w:left="6480" w:hanging="360"/>
+      </w:pPr>
+    </w:lvl>
+  </w:abstractNum>
+  <w:abstractNum w:abstractNumId="8" w15:restartNumberingAfterBreak="0">
     <w:nsid w:val="457303E5"/>
     <w:multiLevelType w:val="multilevel"/>
     <w:tmpl w:val="4D4A7F08"/>
@@ -2139,7 +3484,123 @@
       </w:pPr>
     </w:lvl>
   </w:abstractNum>
-  <w:abstractNum w:abstractNumId="6" w15:restartNumberingAfterBreak="0">
+  <w:abstractNum w:abstractNumId="9" w15:restartNumberingAfterBreak="0">
+    <w:nsid w:val="45B86CF4"/>
+    <w:multiLevelType w:val="multilevel"/>
+    <w:tmpl w:val="57142D3A"/>
+    <w:lvl w:ilvl="0">
+      <w:start w:val="1"/>
+      <w:numFmt w:val="bullet"/>
+      <w:lvlText w:val=""/>
+      <w:lvlJc w:val="left"/>
+      <w:pPr>
+        <w:tabs>
+          <w:tab w:val="num" w:pos="720"/>
+        </w:tabs>
+        <w:ind w:left="720" w:hanging="360"/>
+      </w:pPr>
+      <w:rPr>
+        <w:rFonts w:ascii="Symbol" w:hAnsi="Symbol" w:hint="default"/>
+      </w:rPr>
+    </w:lvl>
+    <w:lvl w:ilvl="1" w:tentative="1">
+      <w:start w:val="1"/>
+      <w:numFmt w:val="decimal"/>
+      <w:lvlText w:val="%2."/>
+      <w:lvlJc w:val="left"/>
+      <w:pPr>
+        <w:tabs>
+          <w:tab w:val="num" w:pos="1440"/>
+        </w:tabs>
+        <w:ind w:left="1440" w:hanging="360"/>
+      </w:pPr>
+    </w:lvl>
+    <w:lvl w:ilvl="2" w:tentative="1">
+      <w:start w:val="1"/>
+      <w:numFmt w:val="decimal"/>
+      <w:lvlText w:val="%3."/>
+      <w:lvlJc w:val="left"/>
+      <w:pPr>
+        <w:tabs>
+          <w:tab w:val="num" w:pos="2160"/>
+        </w:tabs>
+        <w:ind w:left="2160" w:hanging="360"/>
+      </w:pPr>
+    </w:lvl>
+    <w:lvl w:ilvl="3" w:tentative="1">
+      <w:start w:val="1"/>
+      <w:numFmt w:val="decimal"/>
+      <w:lvlText w:val="%4."/>
+      <w:lvlJc w:val="left"/>
+      <w:pPr>
+        <w:tabs>
+          <w:tab w:val="num" w:pos="2880"/>
+        </w:tabs>
+        <w:ind w:left="2880" w:hanging="360"/>
+      </w:pPr>
+    </w:lvl>
+    <w:lvl w:ilvl="4" w:tentative="1">
+      <w:start w:val="1"/>
+      <w:numFmt w:val="decimal"/>
+      <w:lvlText w:val="%5."/>
+      <w:lvlJc w:val="left"/>
+      <w:pPr>
+        <w:tabs>
+          <w:tab w:val="num" w:pos="3600"/>
+        </w:tabs>
+        <w:ind w:left="3600" w:hanging="360"/>
+      </w:pPr>
+    </w:lvl>
+    <w:lvl w:ilvl="5" w:tentative="1">
+      <w:start w:val="1"/>
+      <w:numFmt w:val="decimal"/>
+      <w:lvlText w:val="%6."/>
+      <w:lvlJc w:val="left"/>
+      <w:pPr>
+        <w:tabs>
+          <w:tab w:val="num" w:pos="4320"/>
+        </w:tabs>
+        <w:ind w:left="4320" w:hanging="360"/>
+      </w:pPr>
+    </w:lvl>
+    <w:lvl w:ilvl="6" w:tentative="1">
+      <w:start w:val="1"/>
+      <w:numFmt w:val="decimal"/>
+      <w:lvlText w:val="%7."/>
+      <w:lvlJc w:val="left"/>
+      <w:pPr>
+        <w:tabs>
+          <w:tab w:val="num" w:pos="5040"/>
+        </w:tabs>
+        <w:ind w:left="5040" w:hanging="360"/>
+      </w:pPr>
+    </w:lvl>
+    <w:lvl w:ilvl="7" w:tentative="1">
+      <w:start w:val="1"/>
+      <w:numFmt w:val="decimal"/>
+      <w:lvlText w:val="%8."/>
+      <w:lvlJc w:val="left"/>
+      <w:pPr>
+        <w:tabs>
+          <w:tab w:val="num" w:pos="5760"/>
+        </w:tabs>
+        <w:ind w:left="5760" w:hanging="360"/>
+      </w:pPr>
+    </w:lvl>
+    <w:lvl w:ilvl="8" w:tentative="1">
+      <w:start w:val="1"/>
+      <w:numFmt w:val="decimal"/>
+      <w:lvlText w:val="%9."/>
+      <w:lvlJc w:val="left"/>
+      <w:pPr>
+        <w:tabs>
+          <w:tab w:val="num" w:pos="6480"/>
+        </w:tabs>
+        <w:ind w:left="6480" w:hanging="360"/>
+      </w:pPr>
+    </w:lvl>
+  </w:abstractNum>
+  <w:abstractNum w:abstractNumId="10" w15:restartNumberingAfterBreak="0">
     <w:nsid w:val="48011AC4"/>
     <w:multiLevelType w:val="multilevel"/>
     <w:tmpl w:val="15E8B4F0"/>
@@ -2256,7 +3717,120 @@
       </w:pPr>
     </w:lvl>
   </w:abstractNum>
-  <w:abstractNum w:abstractNumId="7" w15:restartNumberingAfterBreak="0">
+  <w:abstractNum w:abstractNumId="11" w15:restartNumberingAfterBreak="0">
+    <w:nsid w:val="51335489"/>
+    <w:multiLevelType w:val="multilevel"/>
+    <w:tmpl w:val="C5EEB0E8"/>
+    <w:lvl w:ilvl="0">
+      <w:start w:val="1"/>
+      <w:numFmt w:val="decimal"/>
+      <w:lvlText w:val="%1."/>
+      <w:lvlJc w:val="left"/>
+      <w:pPr>
+        <w:tabs>
+          <w:tab w:val="num" w:pos="720"/>
+        </w:tabs>
+        <w:ind w:left="720" w:hanging="360"/>
+      </w:pPr>
+    </w:lvl>
+    <w:lvl w:ilvl="1" w:tentative="1">
+      <w:start w:val="1"/>
+      <w:numFmt w:val="decimal"/>
+      <w:lvlText w:val="%2."/>
+      <w:lvlJc w:val="left"/>
+      <w:pPr>
+        <w:tabs>
+          <w:tab w:val="num" w:pos="1440"/>
+        </w:tabs>
+        <w:ind w:left="1440" w:hanging="360"/>
+      </w:pPr>
+    </w:lvl>
+    <w:lvl w:ilvl="2" w:tentative="1">
+      <w:start w:val="1"/>
+      <w:numFmt w:val="decimal"/>
+      <w:lvlText w:val="%3."/>
+      <w:lvlJc w:val="left"/>
+      <w:pPr>
+        <w:tabs>
+          <w:tab w:val="num" w:pos="2160"/>
+        </w:tabs>
+        <w:ind w:left="2160" w:hanging="360"/>
+      </w:pPr>
+    </w:lvl>
+    <w:lvl w:ilvl="3" w:tentative="1">
+      <w:start w:val="1"/>
+      <w:numFmt w:val="decimal"/>
+      <w:lvlText w:val="%4."/>
+      <w:lvlJc w:val="left"/>
+      <w:pPr>
+        <w:tabs>
+          <w:tab w:val="num" w:pos="2880"/>
+        </w:tabs>
+        <w:ind w:left="2880" w:hanging="360"/>
+      </w:pPr>
+    </w:lvl>
+    <w:lvl w:ilvl="4" w:tentative="1">
+      <w:start w:val="1"/>
+      <w:numFmt w:val="decimal"/>
+      <w:lvlText w:val="%5."/>
+      <w:lvlJc w:val="left"/>
+      <w:pPr>
+        <w:tabs>
+          <w:tab w:val="num" w:pos="3600"/>
+        </w:tabs>
+        <w:ind w:left="3600" w:hanging="360"/>
+      </w:pPr>
+    </w:lvl>
+    <w:lvl w:ilvl="5" w:tentative="1">
+      <w:start w:val="1"/>
+      <w:numFmt w:val="decimal"/>
+      <w:lvlText w:val="%6."/>
+      <w:lvlJc w:val="left"/>
+      <w:pPr>
+        <w:tabs>
+          <w:tab w:val="num" w:pos="4320"/>
+        </w:tabs>
+        <w:ind w:left="4320" w:hanging="360"/>
+      </w:pPr>
+    </w:lvl>
+    <w:lvl w:ilvl="6" w:tentative="1">
+      <w:start w:val="1"/>
+      <w:numFmt w:val="decimal"/>
+      <w:lvlText w:val="%7."/>
+      <w:lvlJc w:val="left"/>
+      <w:pPr>
+        <w:tabs>
+          <w:tab w:val="num" w:pos="5040"/>
+        </w:tabs>
+        <w:ind w:left="5040" w:hanging="360"/>
+      </w:pPr>
+    </w:lvl>
+    <w:lvl w:ilvl="7" w:tentative="1">
+      <w:start w:val="1"/>
+      <w:numFmt w:val="decimal"/>
+      <w:lvlText w:val="%8."/>
+      <w:lvlJc w:val="left"/>
+      <w:pPr>
+        <w:tabs>
+          <w:tab w:val="num" w:pos="5760"/>
+        </w:tabs>
+        <w:ind w:left="5760" w:hanging="360"/>
+      </w:pPr>
+    </w:lvl>
+    <w:lvl w:ilvl="8" w:tentative="1">
+      <w:start w:val="1"/>
+      <w:numFmt w:val="decimal"/>
+      <w:lvlText w:val="%9."/>
+      <w:lvlJc w:val="left"/>
+      <w:pPr>
+        <w:tabs>
+          <w:tab w:val="num" w:pos="6480"/>
+        </w:tabs>
+        <w:ind w:left="6480" w:hanging="360"/>
+      </w:pPr>
+    </w:lvl>
+  </w:abstractNum>
+  <w:abstractNum w:abstractNumId="12" w15:restartNumberingAfterBreak="0">
     <w:nsid w:val="5D1127E3"/>
     <w:multiLevelType w:val="multilevel"/>
     <w:tmpl w:val="D83E59F2"/>
@@ -2405,7 +3979,7 @@
       </w:rPr>
     </w:lvl>
   </w:abstractNum>
-  <w:abstractNum w:abstractNumId="8" w15:restartNumberingAfterBreak="0">
+  <w:abstractNum w:abstractNumId="13" w15:restartNumberingAfterBreak="0">
     <w:nsid w:val="66656CC4"/>
     <w:multiLevelType w:val="multilevel"/>
     <w:tmpl w:val="B2308326"/>
@@ -2545,7 +4119,7 @@
       </w:rPr>
     </w:lvl>
   </w:abstractNum>
-  <w:abstractNum w:abstractNumId="9" w15:restartNumberingAfterBreak="0">
+  <w:abstractNum w:abstractNumId="14" w15:restartNumberingAfterBreak="0">
     <w:nsid w:val="6AD64FFA"/>
     <w:multiLevelType w:val="multilevel"/>
     <w:tmpl w:val="F8D228E8"/>
@@ -2685,7 +4259,156 @@
       </w:rPr>
     </w:lvl>
   </w:abstractNum>
-  <w:abstractNum w:abstractNumId="10" w15:restartNumberingAfterBreak="0">
+  <w:abstractNum w:abstractNumId="15" w15:restartNumberingAfterBreak="0">
+    <w:nsid w:val="6FE4589F"/>
+    <w:multiLevelType w:val="multilevel"/>
+    <w:tmpl w:val="17BCDC6C"/>
+    <w:lvl w:ilvl="0">
+      <w:start w:val="1"/>
+      <w:numFmt w:val="bullet"/>
+      <w:lvlText w:val=""/>
+      <w:lvlJc w:val="left"/>
+      <w:pPr>
+        <w:tabs>
+          <w:tab w:val="num" w:pos="720"/>
+        </w:tabs>
+        <w:ind w:left="720" w:hanging="360"/>
+      </w:pPr>
+      <w:rPr>
+        <w:rFonts w:ascii="Symbol" w:hAnsi="Symbol" w:hint="default"/>
+        <w:sz w:val="20"/>
+      </w:rPr>
+    </w:lvl>
+    <w:lvl w:ilvl="1" w:tentative="1">
+      <w:start w:val="1"/>
+      <w:numFmt w:val="bullet"/>
+      <w:lvlText w:val="o"/>
+      <w:lvlJc w:val="left"/>
+      <w:pPr>
+        <w:tabs>
+          <w:tab w:val="num" w:pos="1440"/>
+        </w:tabs>
+        <w:ind w:left="1440" w:hanging="360"/>
+      </w:pPr>
+      <w:rPr>
+        <w:rFonts w:ascii="Courier New" w:hAnsi="Courier New" w:hint="default"/>
+        <w:sz w:val="20"/>
+      </w:rPr>
+    </w:lvl>
+    <w:lvl w:ilvl="2" w:tentative="1">
+      <w:start w:val="1"/>
+      <w:numFmt w:val="bullet"/>
+      <w:lvlText w:val=""/>
+      <w:lvlJc w:val="left"/>
+      <w:pPr>
+        <w:tabs>
+          <w:tab w:val="num" w:pos="2160"/>
+        </w:tabs>
+        <w:ind w:left="2160" w:hanging="360"/>
+      </w:pPr>
+      <w:rPr>
+        <w:rFonts w:ascii="Wingdings" w:hAnsi="Wingdings" w:hint="default"/>
+        <w:sz w:val="20"/>
+      </w:rPr>
+    </w:lvl>
+    <w:lvl w:ilvl="3" w:tentative="1">
+      <w:start w:val="1"/>
+      <w:numFmt w:val="bullet"/>
+      <w:lvlText w:val=""/>
+      <w:lvlJc w:val="left"/>
+      <w:pPr>
+        <w:tabs>
+          <w:tab w:val="num" w:pos="2880"/>
+        </w:tabs>
+        <w:ind w:left="2880" w:hanging="360"/>
+      </w:pPr>
+      <w:rPr>
+        <w:rFonts w:ascii="Wingdings" w:hAnsi="Wingdings" w:hint="default"/>
+        <w:sz w:val="20"/>
+      </w:rPr>
+    </w:lvl>
+    <w:lvl w:ilvl="4" w:tentative="1">
+      <w:start w:val="1"/>
+      <w:numFmt w:val="bullet"/>
+      <w:lvlText w:val=""/>
+      <w:lvlJc w:val="left"/>
+      <w:pPr>
+        <w:tabs>
+          <w:tab w:val="num" w:pos="3600"/>
+        </w:tabs>
+        <w:ind w:left="3600" w:hanging="360"/>
+      </w:pPr>
+      <w:rPr>
+        <w:rFonts w:ascii="Wingdings" w:hAnsi="Wingdings" w:hint="default"/>
+        <w:sz w:val="20"/>
+      </w:rPr>
+    </w:lvl>
+    <w:lvl w:ilvl="5" w:tentative="1">
+      <w:start w:val="1"/>
+      <w:numFmt w:val="bullet"/>
+      <w:lvlText w:val=""/>
+      <w:lvlJc w:val="left"/>
+      <w:pPr>
+        <w:tabs>
+          <w:tab w:val="num" w:pos="4320"/>
+        </w:tabs>
+        <w:ind w:left="4320" w:hanging="360"/>
+      </w:pPr>
+      <w:rPr>
+        <w:rFonts w:ascii="Wingdings" w:hAnsi="Wingdings" w:hint="default"/>
+        <w:sz w:val="20"/>
+      </w:rPr>
+    </w:lvl>
+    <w:lvl w:ilvl="6" w:tentative="1">
+      <w:start w:val="1"/>
+      <w:numFmt w:val="bullet"/>
+      <w:lvlText w:val=""/>
+      <w:lvlJc w:val="left"/>
+      <w:pPr>
+        <w:tabs>
+          <w:tab w:val="num" w:pos="5040"/>
+        </w:tabs>
+        <w:ind w:left="5040" w:hanging="360"/>
+      </w:pPr>
+      <w:rPr>
+        <w:rFonts w:ascii="Wingdings" w:hAnsi="Wingdings" w:hint="default"/>
+        <w:sz w:val="20"/>
+      </w:rPr>
+    </w:lvl>
+    <w:lvl w:ilvl="7" w:tentative="1">
+      <w:start w:val="1"/>
+      <w:numFmt w:val="bullet"/>
+      <w:lvlText w:val=""/>
+      <w:lvlJc w:val="left"/>
+      <w:pPr>
+        <w:tabs>
+          <w:tab w:val="num" w:pos="5760"/>
+        </w:tabs>
+        <w:ind w:left="5760" w:hanging="360"/>
+      </w:pPr>
+      <w:rPr>
+        <w:rFonts w:ascii="Wingdings" w:hAnsi="Wingdings" w:hint="default"/>
+        <w:sz w:val="20"/>
+      </w:rPr>
+    </w:lvl>
+    <w:lvl w:ilvl="8" w:tentative="1">
+      <w:start w:val="1"/>
+      <w:numFmt w:val="bullet"/>
+      <w:lvlText w:val=""/>
+      <w:lvlJc w:val="left"/>
+      <w:pPr>
+        <w:tabs>
+          <w:tab w:val="num" w:pos="6480"/>
+        </w:tabs>
+        <w:ind w:left="6480" w:hanging="360"/>
+      </w:pPr>
+      <w:rPr>
+        <w:rFonts w:ascii="Wingdings" w:hAnsi="Wingdings" w:hint="default"/>
+        <w:sz w:val="20"/>
+      </w:rPr>
+    </w:lvl>
+  </w:abstractNum>
+  <w:abstractNum w:abstractNumId="16" w15:restartNumberingAfterBreak="0">
     <w:nsid w:val="75CD7DD7"/>
     <w:multiLevelType w:val="multilevel"/>
     <w:tmpl w:val="FF2CEF68"/>
@@ -2806,7 +4529,7 @@
     <w:abstractNumId w:val="1"/>
   </w:num>
   <w:num w:numId="2" w16cid:durableId="1500580006">
-    <w:abstractNumId w:val="6"/>
+    <w:abstractNumId w:val="10"/>
   </w:num>
   <w:num w:numId="3" w16cid:durableId="500508545">
     <w:abstractNumId w:val="2"/>
@@ -2815,25 +4538,43 @@
     <w:abstractNumId w:val="0"/>
   </w:num>
   <w:num w:numId="5" w16cid:durableId="2073187760">
-    <w:abstractNumId w:val="7"/>
+    <w:abstractNumId w:val="12"/>
   </w:num>
   <w:num w:numId="6" w16cid:durableId="1616519289">
-    <w:abstractNumId w:val="9"/>
+    <w:abstractNumId w:val="14"/>
   </w:num>
   <w:num w:numId="7" w16cid:durableId="1329019842">
-    <w:abstractNumId w:val="10"/>
+    <w:abstractNumId w:val="16"/>
   </w:num>
   <w:num w:numId="8" w16cid:durableId="2073963854">
+    <w:abstractNumId w:val="13"/>
+  </w:num>
+  <w:num w:numId="9" w16cid:durableId="1582568722">
     <w:abstractNumId w:val="8"/>
   </w:num>
-  <w:num w:numId="9" w16cid:durableId="1582568722">
+  <w:num w:numId="10" w16cid:durableId="205221933">
     <w:abstractNumId w:val="5"/>
-  </w:num>
-  <w:num w:numId="10" w16cid:durableId="205221933">
-    <w:abstractNumId w:val="4"/>
   </w:num>
   <w:num w:numId="11" w16cid:durableId="966816393">
     <w:abstractNumId w:val="3"/>
+  </w:num>
+  <w:num w:numId="12" w16cid:durableId="1244267492">
+    <w:abstractNumId w:val="15"/>
+  </w:num>
+  <w:num w:numId="13" w16cid:durableId="857042622">
+    <w:abstractNumId w:val="4"/>
+  </w:num>
+  <w:num w:numId="14" w16cid:durableId="633873828">
+    <w:abstractNumId w:val="9"/>
+  </w:num>
+  <w:num w:numId="15" w16cid:durableId="647516826">
+    <w:abstractNumId w:val="11"/>
+  </w:num>
+  <w:num w:numId="16" w16cid:durableId="1721829681">
+    <w:abstractNumId w:val="6"/>
+  </w:num>
+  <w:num w:numId="17" w16cid:durableId="726685936">
+    <w:abstractNumId w:val="7"/>
   </w:num>
 </w:numbering>
 </file>
@@ -3264,10 +5005,55 @@
       <w:szCs w:val="32"/>
     </w:rPr>
   </w:style>
+  <w:style w:type="paragraph" w:styleId="Ttulo2">
+    <w:name w:val="heading 2"/>
+    <w:basedOn w:val="Normal"/>
+    <w:next w:val="Normal"/>
+    <w:link w:val="Ttulo2Car"/>
+    <w:uiPriority w:val="9"/>
+    <w:semiHidden/>
+    <w:unhideWhenUsed/>
+    <w:qFormat/>
+    <w:rsid w:val="00AB11F3"/>
+    <w:pPr>
+      <w:keepNext/>
+      <w:keepLines/>
+      <w:spacing w:before="40" w:after="0"/>
+      <w:outlineLvl w:val="1"/>
+    </w:pPr>
+    <w:rPr>
+      <w:rFonts w:asciiTheme="majorHAnsi" w:eastAsiaTheme="majorEastAsia" w:hAnsiTheme="majorHAnsi" w:cstheme="majorBidi"/>
+      <w:color w:val="2F5496" w:themeColor="accent1" w:themeShade="BF"/>
+      <w:sz w:val="26"/>
+      <w:szCs w:val="26"/>
+    </w:rPr>
+  </w:style>
+  <w:style w:type="paragraph" w:styleId="Ttulo3">
+    <w:name w:val="heading 3"/>
+    <w:basedOn w:val="Normal"/>
+    <w:next w:val="Normal"/>
+    <w:link w:val="Ttulo3Car"/>
+    <w:uiPriority w:val="9"/>
+    <w:semiHidden/>
+    <w:unhideWhenUsed/>
+    <w:qFormat/>
+    <w:rsid w:val="00AB11F3"/>
+    <w:pPr>
+      <w:keepNext/>
+      <w:keepLines/>
+      <w:spacing w:before="40" w:after="0"/>
+      <w:outlineLvl w:val="2"/>
+    </w:pPr>
+    <w:rPr>
+      <w:rFonts w:asciiTheme="majorHAnsi" w:eastAsiaTheme="majorEastAsia" w:hAnsiTheme="majorHAnsi" w:cstheme="majorBidi"/>
+      <w:color w:val="1F3763" w:themeColor="accent1" w:themeShade="7F"/>
+      <w:sz w:val="24"/>
+      <w:szCs w:val="24"/>
+    </w:rPr>
+  </w:style>
   <w:style w:type="character" w:default="1" w:styleId="Fuentedeprrafopredeter">
     <w:name w:val="Default Paragraph Font"/>
     <w:uiPriority w:val="1"/>
-    <w:semiHidden/>
     <w:unhideWhenUsed/>
   </w:style>
   <w:style w:type="table" w:default="1" w:styleId="Tablanormal">
@@ -3439,6 +5225,34 @@
     <w:semiHidden/>
     <w:unhideWhenUsed/>
     <w:qFormat/>
+  </w:style>
+  <w:style w:type="character" w:customStyle="1" w:styleId="Ttulo2Car">
+    <w:name w:val="Título 2 Car"/>
+    <w:basedOn w:val="Fuentedeprrafopredeter"/>
+    <w:link w:val="Ttulo2"/>
+    <w:uiPriority w:val="9"/>
+    <w:semiHidden/>
+    <w:rsid w:val="00AB11F3"/>
+    <w:rPr>
+      <w:rFonts w:asciiTheme="majorHAnsi" w:eastAsiaTheme="majorEastAsia" w:hAnsiTheme="majorHAnsi" w:cstheme="majorBidi"/>
+      <w:color w:val="2F5496" w:themeColor="accent1" w:themeShade="BF"/>
+      <w:sz w:val="26"/>
+      <w:szCs w:val="26"/>
+    </w:rPr>
+  </w:style>
+  <w:style w:type="character" w:customStyle="1" w:styleId="Ttulo3Car">
+    <w:name w:val="Título 3 Car"/>
+    <w:basedOn w:val="Fuentedeprrafopredeter"/>
+    <w:link w:val="Ttulo3"/>
+    <w:uiPriority w:val="9"/>
+    <w:semiHidden/>
+    <w:rsid w:val="00AB11F3"/>
+    <w:rPr>
+      <w:rFonts w:asciiTheme="majorHAnsi" w:eastAsiaTheme="majorEastAsia" w:hAnsiTheme="majorHAnsi" w:cstheme="majorBidi"/>
+      <w:color w:val="1F3763" w:themeColor="accent1" w:themeShade="7F"/>
+      <w:sz w:val="24"/>
+      <w:szCs w:val="24"/>
+    </w:rPr>
   </w:style>
 </w:styles>
 </file>
@@ -3618,12 +5432,11 @@
 </file>
 
 <file path=customXml/item1.xml><?xml version="1.0" encoding="utf-8"?>
-<?mso-contentType ?>
-<FormTemplates xmlns="http://schemas.microsoft.com/sharepoint/v3/contenttype/forms">
-  <Display>DocumentLibraryForm</Display>
-  <Edit>DocumentLibraryForm</Edit>
-  <New>DocumentLibraryForm</New>
-</FormTemplates>
+<p:properties xmlns:p="http://schemas.microsoft.com/office/2006/metadata/properties" xmlns:xsi="http://www.w3.org/2001/XMLSchema-instance" xmlns:pc="http://schemas.microsoft.com/office/infopath/2007/PartnerControls">
+  <documentManagement>
+    <ReferenceId xmlns="acce5a58-e1bd-4126-8af8-2782a8fdd034" xsi:nil="true"/>
+  </documentManagement>
+</p:properties>
 </file>
 
 <file path=customXml/item2.xml><?xml version="1.0" encoding="utf-8"?>
@@ -3753,17 +5566,20 @@
 </file>
 
 <file path=customXml/item3.xml><?xml version="1.0" encoding="utf-8"?>
-<p:properties xmlns:p="http://schemas.microsoft.com/office/2006/metadata/properties" xmlns:xsi="http://www.w3.org/2001/XMLSchema-instance" xmlns:pc="http://schemas.microsoft.com/office/infopath/2007/PartnerControls">
-  <documentManagement>
-    <ReferenceId xmlns="acce5a58-e1bd-4126-8af8-2782a8fdd034" xsi:nil="true"/>
-  </documentManagement>
-</p:properties>
+<?mso-contentType ?>
+<FormTemplates xmlns="http://schemas.microsoft.com/sharepoint/v3/contenttype/forms">
+  <Display>DocumentLibraryForm</Display>
+  <Edit>DocumentLibraryForm</Edit>
+  <New>DocumentLibraryForm</New>
+</FormTemplates>
 </file>
 
 <file path=customXml/itemProps1.xml><?xml version="1.0" encoding="utf-8"?>
-<ds:datastoreItem xmlns:ds="http://schemas.openxmlformats.org/officeDocument/2006/customXml" ds:itemID="{CE1AA614-3BCC-4768-A66F-B6209178E7B7}">
+<ds:datastoreItem xmlns:ds="http://schemas.openxmlformats.org/officeDocument/2006/customXml" ds:itemID="{DD2DD809-A86A-49B8-8766-13111E539183}">
   <ds:schemaRefs>
-    <ds:schemaRef ds:uri="http://schemas.microsoft.com/sharepoint/v3/contenttype/forms"/>
+    <ds:schemaRef ds:uri="http://schemas.microsoft.com/office/2006/metadata/properties"/>
+    <ds:schemaRef ds:uri="http://schemas.microsoft.com/office/infopath/2007/PartnerControls"/>
+    <ds:schemaRef ds:uri="acce5a58-e1bd-4126-8af8-2782a8fdd034"/>
   </ds:schemaRefs>
 </ds:datastoreItem>
 </file>
@@ -3787,11 +5603,9 @@
 </file>
 
 <file path=customXml/itemProps3.xml><?xml version="1.0" encoding="utf-8"?>
-<ds:datastoreItem xmlns:ds="http://schemas.openxmlformats.org/officeDocument/2006/customXml" ds:itemID="{DD2DD809-A86A-49B8-8766-13111E539183}">
+<ds:datastoreItem xmlns:ds="http://schemas.openxmlformats.org/officeDocument/2006/customXml" ds:itemID="{CE1AA614-3BCC-4768-A66F-B6209178E7B7}">
   <ds:schemaRefs>
-    <ds:schemaRef ds:uri="http://schemas.microsoft.com/office/2006/metadata/properties"/>
-    <ds:schemaRef ds:uri="http://schemas.microsoft.com/office/infopath/2007/PartnerControls"/>
-    <ds:schemaRef ds:uri="acce5a58-e1bd-4126-8af8-2782a8fdd034"/>
+    <ds:schemaRef ds:uri="http://schemas.microsoft.com/sharepoint/v3/contenttype/forms"/>
   </ds:schemaRefs>
 </ds:datastoreItem>
 </file>
</xml_diff>

<commit_message>
update file "Trabajo 3_solución.docx"
</commit_message>
<xml_diff>
--- a/Trabajo 3_solución.docx
+++ b/Trabajo 3_solución.docx
@@ -1,6 +1,6 @@
 
 <file path=word/document.xml><?xml version="1.0" encoding="utf-8"?>
-<w:document xmlns:wpc="http://schemas.microsoft.com/office/word/2010/wordprocessingCanvas" xmlns:cx="http://schemas.microsoft.com/office/drawing/2014/chartex" xmlns:cx1="http://schemas.microsoft.com/office/drawing/2015/9/8/chartex" xmlns:cx2="http://schemas.microsoft.com/office/drawing/2015/10/21/chartex" xmlns:cx3="http://schemas.microsoft.com/office/drawing/2016/5/9/chartex" xmlns:cx4="http://schemas.microsoft.com/office/drawing/2016/5/10/chartex" xmlns:cx5="http://schemas.microsoft.com/office/drawing/2016/5/11/chartex" xmlns:cx6="http://schemas.microsoft.com/office/drawing/2016/5/12/chartex" xmlns:cx7="http://schemas.microsoft.com/office/drawing/2016/5/13/chartex" xmlns:cx8="http://schemas.microsoft.com/office/drawing/2016/5/14/chartex" xmlns:mc="http://schemas.openxmlformats.org/markup-compatibility/2006" xmlns:aink="http://schemas.microsoft.com/office/drawing/2016/ink" xmlns:am3d="http://schemas.microsoft.com/office/drawing/2017/model3d" xmlns:o="urn:schemas-microsoft-com:office:office" xmlns:oel="http://schemas.microsoft.com/office/2019/extlst" xmlns:r="http://schemas.openxmlformats.org/officeDocument/2006/relationships" xmlns:m="http://schemas.openxmlformats.org/officeDocument/2006/math" xmlns:v="urn:schemas-microsoft-com:vml" xmlns:wp14="http://schemas.microsoft.com/office/word/2010/wordprocessingDrawing" xmlns:wp="http://schemas.openxmlformats.org/drawingml/2006/wordprocessingDrawing" xmlns:w10="urn:schemas-microsoft-com:office:word" xmlns:w="http://schemas.openxmlformats.org/wordprocessingml/2006/main" xmlns:w14="http://schemas.microsoft.com/office/word/2010/wordml" xmlns:w15="http://schemas.microsoft.com/office/word/2012/wordml" xmlns:w16cex="http://schemas.microsoft.com/office/word/2018/wordml/cex" xmlns:w16cid="http://schemas.microsoft.com/office/word/2016/wordml/cid" xmlns:w16="http://schemas.microsoft.com/office/word/2018/wordml" xmlns:w16du="http://schemas.microsoft.com/office/word/2023/wordml/word16du" xmlns:w16sdtdh="http://schemas.microsoft.com/office/word/2020/wordml/sdtdatahash" xmlns:w16sdtfl="http://schemas.microsoft.com/office/word/2024/wordml/sdtformatlock" xmlns:w16se="http://schemas.microsoft.com/office/word/2015/wordml/symex" xmlns:wpg="http://schemas.microsoft.com/office/word/2010/wordprocessingGroup" xmlns:wpi="http://schemas.microsoft.com/office/word/2010/wordprocessingInk" xmlns:wne="http://schemas.microsoft.com/office/word/2006/wordml" xmlns:wps="http://schemas.microsoft.com/office/word/2010/wordprocessingShape" mc:Ignorable="w14 w15 w16se w16cid w16 w16cex w16sdtdh w16sdtfl w16du wp14">
+<w:document xmlns:wpc="http://schemas.microsoft.com/office/word/2010/wordprocessingCanvas" xmlns:cx="http://schemas.microsoft.com/office/drawing/2014/chartex" xmlns:cx1="http://schemas.microsoft.com/office/drawing/2015/9/8/chartex" xmlns:mc="http://schemas.openxmlformats.org/markup-compatibility/2006" xmlns:o="urn:schemas-microsoft-com:office:office" xmlns:r="http://schemas.openxmlformats.org/officeDocument/2006/relationships" xmlns:m="http://schemas.openxmlformats.org/officeDocument/2006/math" xmlns:v="urn:schemas-microsoft-com:vml" xmlns:wp14="http://schemas.microsoft.com/office/word/2010/wordprocessingDrawing" xmlns:wp="http://schemas.openxmlformats.org/drawingml/2006/wordprocessingDrawing" xmlns:w10="urn:schemas-microsoft-com:office:word" xmlns:w="http://schemas.openxmlformats.org/wordprocessingml/2006/main" xmlns:w14="http://schemas.microsoft.com/office/word/2010/wordml" xmlns:w15="http://schemas.microsoft.com/office/word/2012/wordml" xmlns:w16se="http://schemas.microsoft.com/office/word/2015/wordml/symex" xmlns:wpg="http://schemas.microsoft.com/office/word/2010/wordprocessingGroup" xmlns:wpi="http://schemas.microsoft.com/office/word/2010/wordprocessingInk" xmlns:wne="http://schemas.microsoft.com/office/word/2006/wordml" xmlns:wps="http://schemas.microsoft.com/office/word/2010/wordprocessingShape" mc:Ignorable="w14 w15 w16se wp14">
   <w:body>
     <w:p>
       <w:pPr>
@@ -723,21 +723,12 @@
           <w:lang w:val="es-ES"/>
         </w:rPr>
       </w:pPr>
-      <w:proofErr w:type="gramStart"/>
-      <w:r>
-        <w:rPr>
-          <w:rFonts w:ascii="Arial" w:hAnsi="Arial" w:cs="Arial"/>
-          <w:lang w:val="es-ES"/>
-        </w:rPr>
-        <w:t>Las operaciones a realizar</w:t>
-      </w:r>
-      <w:proofErr w:type="gramEnd"/>
-      <w:r>
-        <w:rPr>
-          <w:rFonts w:ascii="Arial" w:hAnsi="Arial" w:cs="Arial"/>
-          <w:lang w:val="es-ES"/>
-        </w:rPr>
-        <w:t xml:space="preserve"> son los "Visitantes" (imprimir, exportar, validar)</w:t>
+      <w:r>
+        <w:rPr>
+          <w:rFonts w:ascii="Arial" w:hAnsi="Arial" w:cs="Arial"/>
+          <w:lang w:val="es-ES"/>
+        </w:rPr>
+        <w:t>Las operaciones a realizar son los "Visitantes" (imprimir, exportar, validar)</w:t>
       </w:r>
     </w:p>
     <w:p>
@@ -965,25 +956,6 @@
     </w:p>
     <w:p>
       <w:pPr>
-        <w:ind w:left="360"/>
-        <w:rPr>
-          <w:rFonts w:ascii="Arial" w:hAnsi="Arial" w:cs="Arial"/>
-          <w:lang w:val="es-ES"/>
-        </w:rPr>
-      </w:pPr>
-    </w:p>
-    <w:p>
-      <w:pPr>
-        <w:ind w:left="360"/>
-        <w:rPr>
-          <w:rFonts w:ascii="Arial" w:hAnsi="Arial" w:cs="Arial"/>
-          <w:lang w:val="es-ES"/>
-        </w:rPr>
-      </w:pPr>
-    </w:p>
-    <w:p>
-      <w:pPr>
-        <w:ind w:left="360"/>
         <w:rPr>
           <w:rFonts w:ascii="Arial" w:hAnsi="Arial" w:cs="Arial"/>
           <w:lang w:val="es-ES"/>
@@ -1025,8 +997,117 @@
           <w:b/>
           <w:bCs/>
         </w:rPr>
-        <w:t>.</w:t>
-      </w:r>
+        <w:t xml:space="preserve">: </w:t>
+      </w:r>
+      <w:r>
+        <w:rPr>
+          <w:rFonts w:ascii="Arial" w:hAnsi="Arial" w:cs="Arial"/>
+          <w:b/>
+          <w:bCs/>
+        </w:rPr>
+        <w:t xml:space="preserve">Patrón 2: </w:t>
+      </w:r>
+      <w:proofErr w:type="spellStart"/>
+      <w:r>
+        <w:rPr>
+          <w:rFonts w:ascii="Arial" w:hAnsi="Arial" w:cs="Arial"/>
+          <w:b/>
+          <w:bCs/>
+        </w:rPr>
+        <w:t>Template</w:t>
+      </w:r>
+      <w:proofErr w:type="spellEnd"/>
+      <w:r>
+        <w:rPr>
+          <w:rFonts w:ascii="Arial" w:hAnsi="Arial" w:cs="Arial"/>
+          <w:b/>
+          <w:bCs/>
+        </w:rPr>
+        <w:t xml:space="preserve"> </w:t>
+      </w:r>
+      <w:proofErr w:type="spellStart"/>
+      <w:r>
+        <w:rPr>
+          <w:rFonts w:ascii="Arial" w:hAnsi="Arial" w:cs="Arial"/>
+          <w:b/>
+          <w:bCs/>
+        </w:rPr>
+        <w:t>Method</w:t>
+      </w:r>
+      <w:proofErr w:type="spellEnd"/>
+    </w:p>
+    <w:p>
+      <w:pPr>
+        <w:ind w:left="708"/>
+        <w:jc w:val="both"/>
+        <w:rPr>
+          <w:rFonts w:ascii="Arial" w:hAnsi="Arial" w:cs="Arial"/>
+          <w:bCs/>
+        </w:rPr>
+      </w:pPr>
+      <w:r>
+        <w:rPr>
+          <w:rFonts w:ascii="Arial" w:hAnsi="Arial" w:cs="Arial"/>
+          <w:bCs/>
+        </w:rPr>
+        <w:t xml:space="preserve">Un sistema GPS necesita calcular el tiempo de viaje de acuerdo a la distancia que comprende la ruta y teniendo en cuenta el contexto y restricciones propias de cada medio de transporte. Para solucionar esto podemos usar el patrón </w:t>
+      </w:r>
+      <w:proofErr w:type="spellStart"/>
+      <w:r>
+        <w:rPr>
+          <w:rFonts w:ascii="Arial" w:hAnsi="Arial" w:cs="Arial"/>
+          <w:bCs/>
+        </w:rPr>
+        <w:t>template</w:t>
+      </w:r>
+      <w:proofErr w:type="spellEnd"/>
+      <w:r>
+        <w:rPr>
+          <w:rFonts w:ascii="Arial" w:hAnsi="Arial" w:cs="Arial"/>
+          <w:bCs/>
+        </w:rPr>
+        <w:t xml:space="preserve"> </w:t>
+      </w:r>
+      <w:proofErr w:type="spellStart"/>
+      <w:r>
+        <w:rPr>
+          <w:rFonts w:ascii="Arial" w:hAnsi="Arial" w:cs="Arial"/>
+          <w:bCs/>
+        </w:rPr>
+        <w:t>method</w:t>
+      </w:r>
+      <w:proofErr w:type="spellEnd"/>
+      <w:r>
+        <w:rPr>
+          <w:rFonts w:ascii="Arial" w:hAnsi="Arial" w:cs="Arial"/>
+          <w:bCs/>
+        </w:rPr>
+        <w:t xml:space="preserve"> ya que nos facilita modificar pequeñas partes del algoritmo de </w:t>
+      </w:r>
+      <w:r>
+        <w:rPr>
+          <w:rFonts w:ascii="Arial" w:hAnsi="Arial" w:cs="Arial"/>
+          <w:bCs/>
+        </w:rPr>
+        <w:t>cálculo</w:t>
+      </w:r>
+      <w:r>
+        <w:rPr>
+          <w:rFonts w:ascii="Arial" w:hAnsi="Arial" w:cs="Arial"/>
+          <w:bCs/>
+        </w:rPr>
+        <w:t xml:space="preserve"> de la distancia sin necesidad de involucrar ciclos de control que pueden agregar más complejidad de la necesaria al código.</w:t>
+      </w:r>
+    </w:p>
+    <w:p>
+      <w:pPr>
+        <w:pStyle w:val="Prrafodelista"/>
+        <w:rPr>
+          <w:rFonts w:ascii="Arial" w:hAnsi="Arial" w:cs="Arial"/>
+          <w:b/>
+          <w:bCs/>
+        </w:rPr>
+      </w:pPr>
     </w:p>
     <w:p>
       <w:pPr>
@@ -1250,6 +1331,7 @@
         <w:spacing w:line="278" w:lineRule="auto"/>
       </w:pPr>
       <w:r>
+        <w:lastRenderedPageBreak/>
         <w:t>Facilita la adición de nuevos observadores sin cambiar el código existente</w:t>
       </w:r>
     </w:p>
@@ -1283,8 +1365,15 @@
           <w:b/>
           <w:bCs/>
         </w:rPr>
-        <w:lastRenderedPageBreak/>
-        <w:t>Parte B. Diagrama UML de Clases (33%):</w:t>
+        <w:t xml:space="preserve">Parte B. Diagrama UML </w:t>
+      </w:r>
+      <w:r>
+        <w:rPr>
+          <w:rFonts w:ascii="Arial" w:hAnsi="Arial" w:cs="Arial"/>
+          <w:b/>
+          <w:bCs/>
+        </w:rPr>
+        <w:t>de Clases (33%):</w:t>
       </w:r>
     </w:p>
     <w:p>
@@ -1400,7 +1489,7 @@
       <w:r>
         <w:rPr>
           <w:noProof/>
-          <w:lang w:val="es-ES" w:eastAsia="es-ES"/>
+          <w:lang w:eastAsia="es-CO"/>
         </w:rPr>
         <w:drawing>
           <wp:inline distT="0" distB="0" distL="0" distR="0" wp14:anchorId="52DD6B03" wp14:editId="095150CD">
@@ -1670,6 +1759,7 @@
           <w:bCs/>
           <w:lang w:val="es-ES"/>
         </w:rPr>
+        <w:lastRenderedPageBreak/>
         <w:t>Visitantes Concretos (</w:t>
       </w:r>
       <w:proofErr w:type="spellStart"/>
@@ -1758,7 +1848,6 @@
           <w:bCs/>
           <w:lang w:val="es-ES"/>
         </w:rPr>
-        <w:lastRenderedPageBreak/>
         <w:t>Separación de responsabilidades</w:t>
       </w:r>
       <w:r>
@@ -1890,39 +1979,7 @@
           <w:rFonts w:ascii="Arial" w:hAnsi="Arial" w:cs="Arial"/>
           <w:lang w:val="es-ES"/>
         </w:rPr>
-        <w:t xml:space="preserve">), </w:t>
-      </w:r>
-      <w:proofErr w:type="gramStart"/>
-      <w:r>
-        <w:rPr>
-          <w:rFonts w:ascii="Arial" w:hAnsi="Arial" w:cs="Arial"/>
-          <w:lang w:val="es-ES"/>
-        </w:rPr>
-        <w:t>exportar(</w:t>
-      </w:r>
-      <w:proofErr w:type="gramEnd"/>
-      <w:r>
-        <w:rPr>
-          <w:rFonts w:ascii="Arial" w:hAnsi="Arial" w:cs="Arial"/>
-          <w:lang w:val="es-ES"/>
-        </w:rPr>
-        <w:t xml:space="preserve">), </w:t>
-      </w:r>
-      <w:proofErr w:type="gramStart"/>
-      <w:r>
-        <w:rPr>
-          <w:rFonts w:ascii="Arial" w:hAnsi="Arial" w:cs="Arial"/>
-          <w:lang w:val="es-ES"/>
-        </w:rPr>
-        <w:t>validar(</w:t>
-      </w:r>
-      <w:proofErr w:type="gramEnd"/>
-      <w:r>
-        <w:rPr>
-          <w:rFonts w:ascii="Arial" w:hAnsi="Arial" w:cs="Arial"/>
-          <w:lang w:val="es-ES"/>
-        </w:rPr>
-        <w:t>) a cada clase de archivo. Esto presenta varios problemas:</w:t>
+        <w:t>), exportar(), validar() a cada clase de archivo. Esto presenta varios problemas:</w:t>
       </w:r>
     </w:p>
     <w:p>
@@ -2013,20 +2070,6 @@
         </w:rPr>
         <w:t>, podemos añadir nuevas operaciones simplemente creando nuevas clases de visitantes, manteniendo las clases de archivos intactas.</w:t>
       </w:r>
-    </w:p>
-    <w:p>
-      <w:pPr>
-        <w:rPr>
-          <w:rFonts w:ascii="Arial" w:hAnsi="Arial" w:cs="Arial"/>
-        </w:rPr>
-      </w:pPr>
-    </w:p>
-    <w:p>
-      <w:pPr>
-        <w:rPr>
-          <w:rFonts w:ascii="Arial" w:hAnsi="Arial" w:cs="Arial"/>
-        </w:rPr>
-      </w:pPr>
     </w:p>
     <w:p>
       <w:pPr>
@@ -2058,33 +2101,53 @@
     </w:p>
     <w:p>
       <w:pPr>
-        <w:ind w:left="708"/>
-        <w:rPr>
-          <w:rFonts w:ascii="Arial" w:hAnsi="Arial" w:cs="Arial"/>
-          <w:b/>
-          <w:bCs/>
-        </w:rPr>
-      </w:pPr>
-    </w:p>
-    <w:p>
-      <w:pPr>
-        <w:ind w:left="708"/>
-        <w:rPr>
-          <w:rFonts w:ascii="Arial" w:hAnsi="Arial" w:cs="Arial"/>
-          <w:b/>
-          <w:bCs/>
-        </w:rPr>
-      </w:pPr>
-    </w:p>
-    <w:p>
-      <w:pPr>
-        <w:ind w:left="708"/>
-        <w:rPr>
-          <w:rFonts w:ascii="Arial" w:hAnsi="Arial" w:cs="Arial"/>
-          <w:b/>
-          <w:bCs/>
-        </w:rPr>
-      </w:pPr>
+        <w:pStyle w:val="Prrafodelista"/>
+        <w:rPr>
+          <w:rFonts w:ascii="Arial" w:hAnsi="Arial" w:cs="Arial"/>
+        </w:rPr>
+      </w:pPr>
+      <w:r>
+        <w:rPr>
+          <w:rFonts w:ascii="Arial" w:hAnsi="Arial" w:cs="Arial"/>
+        </w:rPr>
+        <w:drawing>
+          <wp:inline distT="0" distB="0" distL="0" distR="0" wp14:anchorId="579A7C61" wp14:editId="12B14C95">
+            <wp:extent cx="3854098" cy="2880360"/>
+            <wp:effectExtent l="0" t="0" r="0" b="0"/>
+            <wp:docPr id="1" name="Imagen 1"/>
+            <wp:cNvGraphicFramePr>
+              <a:graphicFrameLocks xmlns:a="http://schemas.openxmlformats.org/drawingml/2006/main" noChangeAspect="1"/>
+            </wp:cNvGraphicFramePr>
+            <a:graphic xmlns:a="http://schemas.openxmlformats.org/drawingml/2006/main">
+              <a:graphicData uri="http://schemas.openxmlformats.org/drawingml/2006/picture">
+                <pic:pic xmlns:pic="http://schemas.openxmlformats.org/drawingml/2006/picture">
+                  <pic:nvPicPr>
+                    <pic:cNvPr id="1" name=""/>
+                    <pic:cNvPicPr/>
+                  </pic:nvPicPr>
+                  <pic:blipFill>
+                    <a:blip r:embed="rId9"/>
+                    <a:stretch>
+                      <a:fillRect/>
+                    </a:stretch>
+                  </pic:blipFill>
+                  <pic:spPr>
+                    <a:xfrm>
+                      <a:off x="0" y="0"/>
+                      <a:ext cx="3888970" cy="2906421"/>
+                    </a:xfrm>
+                    <a:prstGeom prst="rect">
+                      <a:avLst/>
+                    </a:prstGeom>
+                  </pic:spPr>
+                </pic:pic>
+              </a:graphicData>
+            </a:graphic>
+          </wp:inline>
+        </w:drawing>
+      </w:r>
+      <w:bookmarkStart w:id="0" w:name="_GoBack"/>
+      <w:bookmarkEnd w:id="0"/>
     </w:p>
     <w:p>
       <w:pPr>
@@ -2195,7 +2258,6 @@
           <w:b/>
           <w:bCs/>
         </w:rPr>
-        <w:lastRenderedPageBreak/>
         <w:t xml:space="preserve">Patrón </w:t>
       </w:r>
       <w:r>
@@ -2217,6 +2279,7 @@
       <w:r>
         <w:rPr>
           <w:noProof/>
+          <w:lang w:eastAsia="es-CO"/>
         </w:rPr>
         <w:drawing>
           <wp:anchor distT="0" distB="0" distL="114300" distR="114300" simplePos="0" relativeHeight="251658240" behindDoc="0" locked="0" layoutInCell="1" allowOverlap="1" wp14:anchorId="2DD2E2AB" wp14:editId="531EDBBE">
@@ -2250,7 +2313,7 @@
                     <pic:cNvPicPr/>
                   </pic:nvPicPr>
                   <pic:blipFill>
-                    <a:blip r:embed="rId9">
+                    <a:blip r:embed="rId10">
                       <a:extLst>
                         <a:ext uri="{28A0092B-C50C-407E-A947-70E740481C1C}">
                           <a14:useLocalDpi xmlns:a14="http://schemas.microsoft.com/office/drawing/2010/main" val="0"/>
@@ -2353,6 +2416,7 @@
           <w:lang w:eastAsia="es-CO"/>
           <w14:ligatures w14:val="none"/>
         </w:rPr>
+        <w:lastRenderedPageBreak/>
         <w:t xml:space="preserve">La interfaz </w:t>
       </w:r>
       <w:proofErr w:type="spellStart"/>
@@ -2730,7 +2794,6 @@
           <w:rFonts w:ascii="Arial" w:hAnsi="Arial" w:cs="Arial"/>
           <w:lang w:val="es-ES"/>
         </w:rPr>
-        <w:lastRenderedPageBreak/>
         <w:t>Implementar en el lenguaje de su elección las clases y los objetos que hacen parte de los tres patrones estructurales, evidenciando un correcto uso de estos y siguiendo principios SOLID. </w:t>
       </w:r>
     </w:p>
@@ -2808,177 +2871,7 @@
         </w:rPr>
         <w:t>&lt;</w:t>
       </w:r>
-      <w:hyperlink r:id="rId10" w:history="1">
-        <w:proofErr w:type="gramStart"/>
-        <w:r>
-          <w:rPr>
-            <w:rStyle w:val="Hipervnculo"/>
-            <w:rFonts w:ascii="Arial" w:hAnsi="Arial" w:cs="Arial"/>
-          </w:rPr>
-          <w:t>Link</w:t>
-        </w:r>
-        <w:proofErr w:type="gramEnd"/>
-      </w:hyperlink>
-      <w:r>
-        <w:rPr>
-          <w:rFonts w:ascii="Arial" w:hAnsi="Arial" w:cs="Arial"/>
-          <w:b/>
-          <w:bCs/>
-        </w:rPr>
-        <w:t>&gt;</w:t>
-      </w:r>
-    </w:p>
-    <w:p>
-      <w:pPr>
-        <w:pStyle w:val="Prrafodelista"/>
-        <w:numPr>
-          <w:ilvl w:val="0"/>
-          <w:numId w:val="9"/>
-        </w:numPr>
-        <w:rPr>
-          <w:rFonts w:ascii="Arial" w:hAnsi="Arial" w:cs="Arial"/>
-        </w:rPr>
-      </w:pPr>
-      <w:r>
-        <w:rPr>
-          <w:rFonts w:ascii="Arial" w:hAnsi="Arial" w:cs="Arial"/>
-          <w:b/>
-          <w:bCs/>
-        </w:rPr>
-        <w:t>Patrón</w:t>
-      </w:r>
-      <w:r>
-        <w:rPr>
-          <w:rFonts w:ascii="Arial" w:hAnsi="Arial" w:cs="Arial"/>
-          <w:b/>
-          <w:bCs/>
-        </w:rPr>
-        <w:t xml:space="preserve"> 2</w:t>
-      </w:r>
-      <w:r>
-        <w:rPr>
-          <w:rFonts w:ascii="Arial" w:hAnsi="Arial" w:cs="Arial"/>
-          <w:b/>
-          <w:bCs/>
-        </w:rPr>
-        <w:t xml:space="preserve">: </w:t>
-      </w:r>
-      <w:r>
-        <w:rPr>
-          <w:rFonts w:ascii="Arial" w:hAnsi="Arial" w:cs="Arial"/>
-          <w:b/>
-          <w:bCs/>
-        </w:rPr>
-        <w:tab/>
-        <w:t>&lt;</w:t>
-      </w:r>
-      <w:proofErr w:type="gramStart"/>
-      <w:r>
-        <w:rPr>
-          <w:rFonts w:ascii="Arial" w:hAnsi="Arial" w:cs="Arial"/>
-        </w:rPr>
-        <w:t>Link</w:t>
-      </w:r>
-      <w:proofErr w:type="gramEnd"/>
-      <w:r>
-        <w:rPr>
-          <w:rFonts w:ascii="Arial" w:hAnsi="Arial" w:cs="Arial"/>
-          <w:b/>
-          <w:bCs/>
-        </w:rPr>
-        <w:t>&gt;</w:t>
-      </w:r>
-    </w:p>
-    <w:p>
-      <w:pPr>
-        <w:pStyle w:val="Prrafodelista"/>
-        <w:numPr>
-          <w:ilvl w:val="0"/>
-          <w:numId w:val="9"/>
-        </w:numPr>
-        <w:rPr>
-          <w:rFonts w:ascii="Arial" w:hAnsi="Arial" w:cs="Arial"/>
-        </w:rPr>
-      </w:pPr>
-      <w:r>
-        <w:rPr>
-          <w:rFonts w:ascii="Arial" w:hAnsi="Arial" w:cs="Arial"/>
-          <w:b/>
-          <w:bCs/>
-        </w:rPr>
-        <w:t xml:space="preserve">Patrón </w:t>
-      </w:r>
-      <w:r>
-        <w:rPr>
-          <w:rFonts w:ascii="Arial" w:hAnsi="Arial" w:cs="Arial"/>
-          <w:b/>
-          <w:bCs/>
-        </w:rPr>
-        <w:t>3</w:t>
-      </w:r>
-      <w:r>
-        <w:rPr>
-          <w:rFonts w:ascii="Arial" w:hAnsi="Arial" w:cs="Arial"/>
-          <w:b/>
-          <w:bCs/>
-        </w:rPr>
-        <w:t>:</w:t>
-      </w:r>
-      <w:r>
-        <w:rPr>
-          <w:rFonts w:ascii="Arial" w:hAnsi="Arial" w:cs="Arial"/>
-          <w:b/>
-          <w:bCs/>
-        </w:rPr>
-        <w:tab/>
-        <w:t>&lt;</w:t>
-      </w:r>
-      <w:proofErr w:type="gramStart"/>
-      <w:r>
-        <w:rPr>
-          <w:rFonts w:ascii="Arial" w:hAnsi="Arial" w:cs="Arial"/>
-        </w:rPr>
-        <w:t>Link</w:t>
-      </w:r>
-      <w:proofErr w:type="gramEnd"/>
-      <w:r>
-        <w:rPr>
-          <w:rFonts w:ascii="Arial" w:hAnsi="Arial" w:cs="Arial"/>
-          <w:b/>
-          <w:bCs/>
-        </w:rPr>
-        <w:t>&gt;</w:t>
-      </w:r>
-    </w:p>
-    <w:p>
-      <w:pPr>
-        <w:pStyle w:val="Prrafodelista"/>
-        <w:numPr>
-          <w:ilvl w:val="0"/>
-          <w:numId w:val="9"/>
-        </w:numPr>
-        <w:rPr>
-          <w:rFonts w:ascii="Arial" w:hAnsi="Arial" w:cs="Arial"/>
-        </w:rPr>
-      </w:pPr>
-      <w:r>
-        <w:rPr>
-          <w:rFonts w:ascii="Arial" w:hAnsi="Arial" w:cs="Arial"/>
-          <w:b/>
-          <w:bCs/>
-        </w:rPr>
-        <w:t xml:space="preserve">Diagramas: </w:t>
-      </w:r>
-      <w:r>
-        <w:rPr>
-          <w:rFonts w:ascii="Arial" w:hAnsi="Arial" w:cs="Arial"/>
-          <w:b/>
-          <w:bCs/>
-        </w:rPr>
-        <w:tab/>
-        <w:t>&lt;</w:t>
-      </w:r>
-      <w:hyperlink r:id="rId11" w:anchor="G1GKdxyZUuqW_Va2EgfhkSQe9YcvUZtnlS" w:history="1">
+      <w:hyperlink r:id="rId11" w:history="1">
         <w:r>
           <w:rPr>
             <w:rStyle w:val="Hipervnculo"/>
@@ -2995,15 +2888,179 @@
         </w:rPr>
         <w:t>&gt;</w:t>
       </w:r>
-      <w:r>
-        <w:rPr>
-          <w:rFonts w:ascii="Arial" w:hAnsi="Arial" w:cs="Arial"/>
-          <w:b/>
-          <w:bCs/>
-        </w:rPr>
+    </w:p>
+    <w:p>
+      <w:pPr>
+        <w:pStyle w:val="Prrafodelista"/>
+        <w:numPr>
+          <w:ilvl w:val="0"/>
+          <w:numId w:val="9"/>
+        </w:numPr>
+        <w:rPr>
+          <w:rFonts w:ascii="Arial" w:hAnsi="Arial" w:cs="Arial"/>
+        </w:rPr>
+      </w:pPr>
+      <w:r>
+        <w:rPr>
+          <w:rFonts w:ascii="Arial" w:hAnsi="Arial" w:cs="Arial"/>
+          <w:b/>
+          <w:bCs/>
+        </w:rPr>
+        <w:t>Patrón</w:t>
+      </w:r>
+      <w:r>
+        <w:rPr>
+          <w:rFonts w:ascii="Arial" w:hAnsi="Arial" w:cs="Arial"/>
+          <w:b/>
+          <w:bCs/>
+        </w:rPr>
+        <w:t xml:space="preserve"> 2</w:t>
+      </w:r>
+      <w:r>
+        <w:rPr>
+          <w:rFonts w:ascii="Arial" w:hAnsi="Arial" w:cs="Arial"/>
+          <w:b/>
+          <w:bCs/>
+        </w:rPr>
+        <w:t xml:space="preserve">: </w:t>
+      </w:r>
+      <w:r>
+        <w:rPr>
+          <w:rFonts w:ascii="Arial" w:hAnsi="Arial" w:cs="Arial"/>
+          <w:b/>
+          <w:bCs/>
+        </w:rPr>
+        <w:tab/>
         <w:t>&lt;</w:t>
       </w:r>
-      <w:hyperlink r:id="rId12" w:history="1">
+      <w:r>
+        <w:rPr>
+          <w:rFonts w:ascii="Arial" w:hAnsi="Arial" w:cs="Arial"/>
+        </w:rPr>
+        <w:t>Link</w:t>
+      </w:r>
+      <w:r>
+        <w:rPr>
+          <w:rFonts w:ascii="Arial" w:hAnsi="Arial" w:cs="Arial"/>
+          <w:b/>
+          <w:bCs/>
+        </w:rPr>
+        <w:t>&gt;</w:t>
+      </w:r>
+    </w:p>
+    <w:p>
+      <w:pPr>
+        <w:pStyle w:val="Prrafodelista"/>
+        <w:numPr>
+          <w:ilvl w:val="0"/>
+          <w:numId w:val="9"/>
+        </w:numPr>
+        <w:rPr>
+          <w:rFonts w:ascii="Arial" w:hAnsi="Arial" w:cs="Arial"/>
+        </w:rPr>
+      </w:pPr>
+      <w:r>
+        <w:rPr>
+          <w:rFonts w:ascii="Arial" w:hAnsi="Arial" w:cs="Arial"/>
+          <w:b/>
+          <w:bCs/>
+        </w:rPr>
+        <w:t xml:space="preserve">Patrón </w:t>
+      </w:r>
+      <w:r>
+        <w:rPr>
+          <w:rFonts w:ascii="Arial" w:hAnsi="Arial" w:cs="Arial"/>
+          <w:b/>
+          <w:bCs/>
+        </w:rPr>
+        <w:t>3</w:t>
+      </w:r>
+      <w:r>
+        <w:rPr>
+          <w:rFonts w:ascii="Arial" w:hAnsi="Arial" w:cs="Arial"/>
+          <w:b/>
+          <w:bCs/>
+        </w:rPr>
+        <w:t>:</w:t>
+      </w:r>
+      <w:r>
+        <w:rPr>
+          <w:rFonts w:ascii="Arial" w:hAnsi="Arial" w:cs="Arial"/>
+          <w:b/>
+          <w:bCs/>
+        </w:rPr>
+        <w:tab/>
+        <w:t>&lt;</w:t>
+      </w:r>
+      <w:r>
+        <w:rPr>
+          <w:rFonts w:ascii="Arial" w:hAnsi="Arial" w:cs="Arial"/>
+        </w:rPr>
+        <w:t>Link</w:t>
+      </w:r>
+      <w:r>
+        <w:rPr>
+          <w:rFonts w:ascii="Arial" w:hAnsi="Arial" w:cs="Arial"/>
+          <w:b/>
+          <w:bCs/>
+        </w:rPr>
+        <w:t>&gt;</w:t>
+      </w:r>
+    </w:p>
+    <w:p>
+      <w:pPr>
+        <w:pStyle w:val="Prrafodelista"/>
+        <w:numPr>
+          <w:ilvl w:val="0"/>
+          <w:numId w:val="9"/>
+        </w:numPr>
+        <w:rPr>
+          <w:rFonts w:ascii="Arial" w:hAnsi="Arial" w:cs="Arial"/>
+        </w:rPr>
+      </w:pPr>
+      <w:r>
+        <w:rPr>
+          <w:rFonts w:ascii="Arial" w:hAnsi="Arial" w:cs="Arial"/>
+          <w:b/>
+          <w:bCs/>
+        </w:rPr>
+        <w:t xml:space="preserve">Diagramas: </w:t>
+      </w:r>
+      <w:r>
+        <w:rPr>
+          <w:rFonts w:ascii="Arial" w:hAnsi="Arial" w:cs="Arial"/>
+          <w:b/>
+          <w:bCs/>
+        </w:rPr>
+        <w:tab/>
+        <w:t>&lt;</w:t>
+      </w:r>
+      <w:hyperlink r:id="rId12" w:anchor="G1GKdxyZUuqW_Va2EgfhkSQe9YcvUZtnlS" w:history="1">
+        <w:r>
+          <w:rPr>
+            <w:rStyle w:val="Hipervnculo"/>
+            <w:rFonts w:ascii="Arial" w:hAnsi="Arial" w:cs="Arial"/>
+          </w:rPr>
+          <w:t>Link</w:t>
+        </w:r>
+      </w:hyperlink>
+      <w:r>
+        <w:rPr>
+          <w:rFonts w:ascii="Arial" w:hAnsi="Arial" w:cs="Arial"/>
+          <w:b/>
+          <w:bCs/>
+        </w:rPr>
+        <w:t>&gt;</w:t>
+      </w:r>
+      <w:r>
+        <w:rPr>
+          <w:rFonts w:ascii="Arial" w:hAnsi="Arial" w:cs="Arial"/>
+          <w:b/>
+          <w:bCs/>
+        </w:rPr>
+        <w:t>&lt;</w:t>
+      </w:r>
+      <w:hyperlink r:id="rId13" w:history="1">
         <w:r>
           <w:rPr>
             <w:rStyle w:val="Hipervnculo"/>
@@ -3128,7 +3185,23 @@
           <w:rFonts w:ascii="Arial" w:hAnsi="Arial" w:cs="Arial"/>
           <w:lang w:val="es-ES"/>
         </w:rPr>
-        <w:t xml:space="preserve"> o Azure Repos para el código fuente, en el documento deberá aparecer el enlace al repositorio.  El </w:t>
+        <w:t xml:space="preserve"> o </w:t>
+      </w:r>
+      <w:proofErr w:type="spellStart"/>
+      <w:r>
+        <w:rPr>
+          <w:rFonts w:ascii="Arial" w:hAnsi="Arial" w:cs="Arial"/>
+          <w:lang w:val="es-ES"/>
+        </w:rPr>
+        <w:t>Azure</w:t>
+      </w:r>
+      <w:proofErr w:type="spellEnd"/>
+      <w:r>
+        <w:rPr>
+          <w:rFonts w:ascii="Arial" w:hAnsi="Arial" w:cs="Arial"/>
+          <w:lang w:val="es-ES"/>
+        </w:rPr>
+        <w:t xml:space="preserve"> Repos para el código fuente, en el documento deberá aparecer el enlace al repositorio.  El </w:t>
       </w:r>
       <w:proofErr w:type="spellStart"/>
       <w:r>
@@ -3173,7 +3246,7 @@
 </file>
 
 <file path=word/numbering.xml><?xml version="1.0" encoding="utf-8"?>
-<w:numbering xmlns:wpc="http://schemas.microsoft.com/office/word/2010/wordprocessingCanvas" xmlns:cx="http://schemas.microsoft.com/office/drawing/2014/chartex" xmlns:cx1="http://schemas.microsoft.com/office/drawing/2015/9/8/chartex" xmlns:cx2="http://schemas.microsoft.com/office/drawing/2015/10/21/chartex" xmlns:cx3="http://schemas.microsoft.com/office/drawing/2016/5/9/chartex" xmlns:cx4="http://schemas.microsoft.com/office/drawing/2016/5/10/chartex" xmlns:cx5="http://schemas.microsoft.com/office/drawing/2016/5/11/chartex" xmlns:cx6="http://schemas.microsoft.com/office/drawing/2016/5/12/chartex" xmlns:cx7="http://schemas.microsoft.com/office/drawing/2016/5/13/chartex" xmlns:cx8="http://schemas.microsoft.com/office/drawing/2016/5/14/chartex" xmlns:mc="http://schemas.openxmlformats.org/markup-compatibility/2006" xmlns:aink="http://schemas.microsoft.com/office/drawing/2016/ink" xmlns:am3d="http://schemas.microsoft.com/office/drawing/2017/model3d" xmlns:o="urn:schemas-microsoft-com:office:office" xmlns:oel="http://schemas.microsoft.com/office/2019/extlst" xmlns:r="http://schemas.openxmlformats.org/officeDocument/2006/relationships" xmlns:m="http://schemas.openxmlformats.org/officeDocument/2006/math" xmlns:v="urn:schemas-microsoft-com:vml" xmlns:wp14="http://schemas.microsoft.com/office/word/2010/wordprocessingDrawing" xmlns:wp="http://schemas.openxmlformats.org/drawingml/2006/wordprocessingDrawing" xmlns:w10="urn:schemas-microsoft-com:office:word" xmlns:w="http://schemas.openxmlformats.org/wordprocessingml/2006/main" xmlns:w14="http://schemas.microsoft.com/office/word/2010/wordml" xmlns:w15="http://schemas.microsoft.com/office/word/2012/wordml" xmlns:w16cex="http://schemas.microsoft.com/office/word/2018/wordml/cex" xmlns:w16cid="http://schemas.microsoft.com/office/word/2016/wordml/cid" xmlns:w16="http://schemas.microsoft.com/office/word/2018/wordml" xmlns:w16du="http://schemas.microsoft.com/office/word/2023/wordml/word16du" xmlns:w16sdtdh="http://schemas.microsoft.com/office/word/2020/wordml/sdtdatahash" xmlns:w16sdtfl="http://schemas.microsoft.com/office/word/2024/wordml/sdtformatlock" xmlns:w16se="http://schemas.microsoft.com/office/word/2015/wordml/symex" xmlns:wpg="http://schemas.microsoft.com/office/word/2010/wordprocessingGroup" xmlns:wpi="http://schemas.microsoft.com/office/word/2010/wordprocessingInk" xmlns:wne="http://schemas.microsoft.com/office/word/2006/wordml" xmlns:wps="http://schemas.microsoft.com/office/word/2010/wordprocessingShape" mc:Ignorable="w14 w15 w16se w16cid w16 w16cex w16sdtdh w16sdtfl w16du wp14">
+<w:numbering xmlns:wpc="http://schemas.microsoft.com/office/word/2010/wordprocessingCanvas" xmlns:cx="http://schemas.microsoft.com/office/drawing/2014/chartex" xmlns:cx1="http://schemas.microsoft.com/office/drawing/2015/9/8/chartex" xmlns:mc="http://schemas.openxmlformats.org/markup-compatibility/2006" xmlns:o="urn:schemas-microsoft-com:office:office" xmlns:r="http://schemas.openxmlformats.org/officeDocument/2006/relationships" xmlns:m="http://schemas.openxmlformats.org/officeDocument/2006/math" xmlns:v="urn:schemas-microsoft-com:vml" xmlns:wp14="http://schemas.microsoft.com/office/word/2010/wordprocessingDrawing" xmlns:wp="http://schemas.openxmlformats.org/drawingml/2006/wordprocessingDrawing" xmlns:w10="urn:schemas-microsoft-com:office:word" xmlns:w="http://schemas.openxmlformats.org/wordprocessingml/2006/main" xmlns:w14="http://schemas.microsoft.com/office/word/2010/wordml" xmlns:w15="http://schemas.microsoft.com/office/word/2012/wordml" xmlns:w16se="http://schemas.microsoft.com/office/word/2015/wordml/symex" xmlns:wpg="http://schemas.microsoft.com/office/word/2010/wordprocessingGroup" xmlns:wpi="http://schemas.microsoft.com/office/word/2010/wordprocessingInk" xmlns:wne="http://schemas.microsoft.com/office/word/2006/wordml" xmlns:wps="http://schemas.microsoft.com/office/word/2010/wordprocessingShape" mc:Ignorable="w14 w15 w16se wp14">
   <w:abstractNum w:abstractNumId="0" w15:restartNumberingAfterBreak="0">
     <w:nsid w:val="0DE9654E"/>
     <w:multiLevelType w:val="multilevel"/>
@@ -5727,71 +5800,71 @@
       </w:rPr>
     </w:lvl>
   </w:abstractNum>
-  <w:num w:numId="1" w16cid:durableId="969289988">
+  <w:num w:numId="1">
     <w:abstractNumId w:val="1"/>
   </w:num>
-  <w:num w:numId="2" w16cid:durableId="1500580006">
+  <w:num w:numId="2">
     <w:abstractNumId w:val="11"/>
   </w:num>
-  <w:num w:numId="3" w16cid:durableId="500508545">
+  <w:num w:numId="3">
     <w:abstractNumId w:val="2"/>
   </w:num>
-  <w:num w:numId="4" w16cid:durableId="875771063">
+  <w:num w:numId="4">
     <w:abstractNumId w:val="0"/>
   </w:num>
-  <w:num w:numId="5" w16cid:durableId="2073187760">
+  <w:num w:numId="5">
     <w:abstractNumId w:val="14"/>
   </w:num>
-  <w:num w:numId="6" w16cid:durableId="1616519289">
+  <w:num w:numId="6">
     <w:abstractNumId w:val="16"/>
   </w:num>
-  <w:num w:numId="7" w16cid:durableId="1329019842">
+  <w:num w:numId="7">
     <w:abstractNumId w:val="18"/>
   </w:num>
-  <w:num w:numId="8" w16cid:durableId="2073963854">
+  <w:num w:numId="8">
     <w:abstractNumId w:val="15"/>
   </w:num>
-  <w:num w:numId="9" w16cid:durableId="1582568722">
+  <w:num w:numId="9">
     <w:abstractNumId w:val="8"/>
   </w:num>
-  <w:num w:numId="10" w16cid:durableId="205221933">
+  <w:num w:numId="10">
     <w:abstractNumId w:val="5"/>
   </w:num>
-  <w:num w:numId="11" w16cid:durableId="966816393">
+  <w:num w:numId="11">
     <w:abstractNumId w:val="3"/>
   </w:num>
-  <w:num w:numId="12" w16cid:durableId="1244267492">
+  <w:num w:numId="12">
     <w:abstractNumId w:val="17"/>
   </w:num>
-  <w:num w:numId="13" w16cid:durableId="857042622">
+  <w:num w:numId="13">
     <w:abstractNumId w:val="4"/>
   </w:num>
-  <w:num w:numId="14" w16cid:durableId="633873828">
+  <w:num w:numId="14">
     <w:abstractNumId w:val="9"/>
   </w:num>
-  <w:num w:numId="15" w16cid:durableId="647516826">
+  <w:num w:numId="15">
     <w:abstractNumId w:val="13"/>
   </w:num>
-  <w:num w:numId="16" w16cid:durableId="1721829681">
+  <w:num w:numId="16">
     <w:abstractNumId w:val="6"/>
   </w:num>
-  <w:num w:numId="17" w16cid:durableId="726685936">
+  <w:num w:numId="17">
     <w:abstractNumId w:val="7"/>
   </w:num>
-  <w:num w:numId="18" w16cid:durableId="2023313044">
+  <w:num w:numId="18">
     <w:abstractNumId w:val="12"/>
   </w:num>
-  <w:num w:numId="19" w16cid:durableId="387925309">
+  <w:num w:numId="19">
     <w:abstractNumId w:val="19"/>
   </w:num>
-  <w:num w:numId="20" w16cid:durableId="255940390">
+  <w:num w:numId="20">
     <w:abstractNumId w:val="10"/>
   </w:num>
 </w:numbering>
 </file>
 
 <file path=word/styles.xml><?xml version="1.0" encoding="utf-8"?>
-<w:styles xmlns:mc="http://schemas.openxmlformats.org/markup-compatibility/2006" xmlns:r="http://schemas.openxmlformats.org/officeDocument/2006/relationships" xmlns:w="http://schemas.openxmlformats.org/wordprocessingml/2006/main" xmlns:w14="http://schemas.microsoft.com/office/word/2010/wordml" xmlns:w15="http://schemas.microsoft.com/office/word/2012/wordml" xmlns:w16cex="http://schemas.microsoft.com/office/word/2018/wordml/cex" xmlns:w16cid="http://schemas.microsoft.com/office/word/2016/wordml/cid" xmlns:w16="http://schemas.microsoft.com/office/word/2018/wordml" xmlns:w16du="http://schemas.microsoft.com/office/word/2023/wordml/word16du" xmlns:w16sdtdh="http://schemas.microsoft.com/office/word/2020/wordml/sdtdatahash" xmlns:w16sdtfl="http://schemas.microsoft.com/office/word/2024/wordml/sdtformatlock" xmlns:w16se="http://schemas.microsoft.com/office/word/2015/wordml/symex" mc:Ignorable="w14 w15 w16se w16cid w16 w16cex w16sdtdh w16sdtfl w16du">
+<w:styles xmlns:mc="http://schemas.openxmlformats.org/markup-compatibility/2006" xmlns:r="http://schemas.openxmlformats.org/officeDocument/2006/relationships" xmlns:w="http://schemas.openxmlformats.org/wordprocessingml/2006/main" xmlns:w14="http://schemas.microsoft.com/office/word/2010/wordml" xmlns:w15="http://schemas.microsoft.com/office/word/2012/wordml" xmlns:w16se="http://schemas.microsoft.com/office/word/2015/wordml/symex" mc:Ignorable="w14 w15 w16se">
   <w:docDefaults>
     <w:rPrDefault>
       <w:rPr>
@@ -5809,7 +5882,7 @@
       </w:pPr>
     </w:pPrDefault>
   </w:docDefaults>
-  <w:latentStyles w:defLockedState="0" w:defUIPriority="99" w:defSemiHidden="0" w:defUnhideWhenUsed="0" w:defQFormat="0" w:count="376">
+  <w:latentStyles w:defLockedState="0" w:defUIPriority="99" w:defSemiHidden="0" w:defUnhideWhenUsed="0" w:defQFormat="0" w:count="371">
     <w:lsdException w:name="Normal" w:uiPriority="0" w:qFormat="1"/>
     <w:lsdException w:name="heading 1" w:uiPriority="9" w:qFormat="1"/>
     <w:lsdException w:name="heading 2" w:semiHidden="1" w:uiPriority="9" w:unhideWhenUsed="1" w:qFormat="1"/>
@@ -6181,11 +6254,6 @@
     <w:lsdException w:name="List Table 5 Dark Accent 6" w:uiPriority="50"/>
     <w:lsdException w:name="List Table 6 Colorful Accent 6" w:uiPriority="51"/>
     <w:lsdException w:name="List Table 7 Colorful Accent 6" w:uiPriority="52"/>
-    <w:lsdException w:name="Mention" w:semiHidden="1" w:unhideWhenUsed="1"/>
-    <w:lsdException w:name="Smart Hyperlink" w:semiHidden="1" w:unhideWhenUsed="1"/>
-    <w:lsdException w:name="Hashtag" w:semiHidden="1" w:unhideWhenUsed="1"/>
-    <w:lsdException w:name="Unresolved Mention" w:semiHidden="1" w:unhideWhenUsed="1"/>
-    <w:lsdException w:name="Smart Link" w:semiHidden="1" w:unhideWhenUsed="1"/>
   </w:latentStyles>
   <w:style w:type="paragraph" w:default="1" w:styleId="Normal">
     <w:name w:val="Normal"/>
@@ -6300,7 +6368,7 @@
       <w:u w:val="single"/>
     </w:rPr>
   </w:style>
-  <w:style w:type="character" w:styleId="Mencinsinresolver">
+  <w:style w:type="character" w:customStyle="1" w:styleId="UnresolvedMention">
     <w:name w:val="Unresolved Mention"/>
     <w:basedOn w:val="Fuentedeprrafopredeter"/>
     <w:uiPriority w:val="99"/>
@@ -6644,11 +6712,12 @@
 </file>
 
 <file path=customXml/item1.xml><?xml version="1.0" encoding="utf-8"?>
-<p:properties xmlns:p="http://schemas.microsoft.com/office/2006/metadata/properties" xmlns:xsi="http://www.w3.org/2001/XMLSchema-instance" xmlns:pc="http://schemas.microsoft.com/office/infopath/2007/PartnerControls">
-  <documentManagement>
-    <ReferenceId xmlns="acce5a58-e1bd-4126-8af8-2782a8fdd034" xsi:nil="true"/>
-  </documentManagement>
-</p:properties>
+<?mso-contentType ?>
+<FormTemplates xmlns="http://schemas.microsoft.com/sharepoint/v3/contenttype/forms">
+  <Display>DocumentLibraryForm</Display>
+  <Edit>DocumentLibraryForm</Edit>
+  <New>DocumentLibraryForm</New>
+</FormTemplates>
 </file>
 
 <file path=customXml/item2.xml><?xml version="1.0" encoding="utf-8"?>
@@ -6778,20 +6847,17 @@
 </file>
 
 <file path=customXml/item3.xml><?xml version="1.0" encoding="utf-8"?>
-<?mso-contentType ?>
-<FormTemplates xmlns="http://schemas.microsoft.com/sharepoint/v3/contenttype/forms">
-  <Display>DocumentLibraryForm</Display>
-  <Edit>DocumentLibraryForm</Edit>
-  <New>DocumentLibraryForm</New>
-</FormTemplates>
+<p:properties xmlns:p="http://schemas.microsoft.com/office/2006/metadata/properties" xmlns:xsi="http://www.w3.org/2001/XMLSchema-instance" xmlns:pc="http://schemas.microsoft.com/office/infopath/2007/PartnerControls">
+  <documentManagement>
+    <ReferenceId xmlns="acce5a58-e1bd-4126-8af8-2782a8fdd034" xsi:nil="true"/>
+  </documentManagement>
+</p:properties>
 </file>
 
 <file path=customXml/itemProps1.xml><?xml version="1.0" encoding="utf-8"?>
-<ds:datastoreItem xmlns:ds="http://schemas.openxmlformats.org/officeDocument/2006/customXml" ds:itemID="{DD2DD809-A86A-49B8-8766-13111E539183}">
+<ds:datastoreItem xmlns:ds="http://schemas.openxmlformats.org/officeDocument/2006/customXml" ds:itemID="{CE1AA614-3BCC-4768-A66F-B6209178E7B7}">
   <ds:schemaRefs>
-    <ds:schemaRef ds:uri="http://schemas.microsoft.com/office/2006/metadata/properties"/>
-    <ds:schemaRef ds:uri="http://schemas.microsoft.com/office/infopath/2007/PartnerControls"/>
-    <ds:schemaRef ds:uri="acce5a58-e1bd-4126-8af8-2782a8fdd034"/>
+    <ds:schemaRef ds:uri="http://schemas.microsoft.com/sharepoint/v3/contenttype/forms"/>
   </ds:schemaRefs>
 </ds:datastoreItem>
 </file>
@@ -6815,9 +6881,11 @@
 </file>
 
 <file path=customXml/itemProps3.xml><?xml version="1.0" encoding="utf-8"?>
-<ds:datastoreItem xmlns:ds="http://schemas.openxmlformats.org/officeDocument/2006/customXml" ds:itemID="{CE1AA614-3BCC-4768-A66F-B6209178E7B7}">
+<ds:datastoreItem xmlns:ds="http://schemas.openxmlformats.org/officeDocument/2006/customXml" ds:itemID="{DD2DD809-A86A-49B8-8766-13111E539183}">
   <ds:schemaRefs>
-    <ds:schemaRef ds:uri="http://schemas.microsoft.com/sharepoint/v3/contenttype/forms"/>
+    <ds:schemaRef ds:uri="http://schemas.microsoft.com/office/2006/metadata/properties"/>
+    <ds:schemaRef ds:uri="http://schemas.microsoft.com/office/infopath/2007/PartnerControls"/>
+    <ds:schemaRef ds:uri="acce5a58-e1bd-4126-8af8-2782a8fdd034"/>
   </ds:schemaRefs>
 </ds:datastoreItem>
 </file>
</xml_diff>